<commit_message>
Updated Weekly Progress Report, Added Diagrams & Updated Design Document
Update Week 11 & 12
</commit_message>
<xml_diff>
--- a/Weekly Progress Report/weekly-progress-report.docx
+++ b/Weekly Progress Report/weekly-progress-report.docx
@@ -59,7 +59,7 @@
           <v:rect id="rectole0000000000" o:spid="_x0000_i1025" style="width:147pt;height:150pt" o:ole="" o:preferrelative="t" stroked="f">
             <v:imagedata r:id="rId5" o:title=""/>
           </v:rect>
-          <o:OLEObject Type="Embed" ProgID="StaticMetafile" ShapeID="rectole0000000000" DrawAspect="Content" ObjectID="_1824884496" r:id="rId6"/>
+          <o:OLEObject Type="Embed" ProgID="StaticMetafile" ShapeID="rectole0000000000" DrawAspect="Content" ObjectID="_1825393819" r:id="rId6"/>
         </w:object>
       </w:r>
     </w:p>
@@ -625,9 +625,9 @@
       </w:tblPr>
       <w:tblGrid>
         <w:gridCol w:w="3538"/>
-        <w:gridCol w:w="3680"/>
-        <w:gridCol w:w="3150"/>
-        <w:gridCol w:w="246"/>
+        <w:gridCol w:w="3538"/>
+        <w:gridCol w:w="142"/>
+        <w:gridCol w:w="3396"/>
       </w:tblGrid>
       <w:tr>
         <w:trPr>
@@ -658,6 +658,7 @@
         <w:tc>
           <w:tcPr>
             <w:tcW w:w="3680" w:type="dxa"/>
+            <w:gridSpan w:val="2"/>
           </w:tcPr>
           <w:p>
             <w:pPr>
@@ -690,7 +691,6 @@
         <w:tc>
           <w:tcPr>
             <w:tcW w:w="3396" w:type="dxa"/>
-            <w:gridSpan w:val="2"/>
           </w:tcPr>
           <w:p>
             <w:pPr>
@@ -758,6 +758,7 @@
         <w:tc>
           <w:tcPr>
             <w:tcW w:w="3680" w:type="dxa"/>
+            <w:gridSpan w:val="2"/>
           </w:tcPr>
           <w:p>
             <w:pPr>
@@ -795,32 +796,59 @@
                 <w:sz w:val="24"/>
                 <w:szCs w:val="24"/>
               </w:rPr>
-              <w:t>Work Done By Team Lead</w:t>
-            </w:r>
-          </w:p>
-          <w:p>
-            <w:pPr>
-              <w:jc w:val="center"/>
-              <w:cnfStyle w:val="000000100000" w:firstRow="0" w:lastRow="0" w:firstColumn="0" w:lastColumn="0" w:oddVBand="0" w:evenVBand="0" w:oddHBand="1" w:evenHBand="0" w:firstRowFirstColumn="0" w:firstRowLastColumn="0" w:lastRowFirstColumn="0" w:lastRowLastColumn="0"/>
-              <w:rPr>
-                <w:sz w:val="24"/>
-                <w:szCs w:val="24"/>
-              </w:rPr>
-            </w:pPr>
+              <w:t xml:space="preserve">Work Done </w:t>
+            </w:r>
+            <w:proofErr w:type="gramStart"/>
             <w:r>
               <w:rPr>
                 <w:b/>
                 <w:sz w:val="24"/>
                 <w:szCs w:val="24"/>
               </w:rPr>
-              <w:t>( Ali Akbar)</w:t>
+              <w:t>By</w:t>
+            </w:r>
+            <w:proofErr w:type="gramEnd"/>
+            <w:r>
+              <w:rPr>
+                <w:b/>
+                <w:sz w:val="24"/>
+                <w:szCs w:val="24"/>
+              </w:rPr>
+              <w:t xml:space="preserve"> Team Lead</w:t>
+            </w:r>
+          </w:p>
+          <w:p>
+            <w:pPr>
+              <w:jc w:val="center"/>
+              <w:cnfStyle w:val="000000100000" w:firstRow="0" w:lastRow="0" w:firstColumn="0" w:lastColumn="0" w:oddVBand="0" w:evenVBand="0" w:oddHBand="1" w:evenHBand="0" w:firstRowFirstColumn="0" w:firstRowLastColumn="0" w:lastRowFirstColumn="0" w:lastRowLastColumn="0"/>
+              <w:rPr>
+                <w:sz w:val="24"/>
+                <w:szCs w:val="24"/>
+              </w:rPr>
+            </w:pPr>
+            <w:proofErr w:type="gramStart"/>
+            <w:r>
+              <w:rPr>
+                <w:b/>
+                <w:sz w:val="24"/>
+                <w:szCs w:val="24"/>
+              </w:rPr>
+              <w:t>( Ali</w:t>
+            </w:r>
+            <w:proofErr w:type="gramEnd"/>
+            <w:r>
+              <w:rPr>
+                <w:b/>
+                <w:sz w:val="24"/>
+                <w:szCs w:val="24"/>
+              </w:rPr>
+              <w:t xml:space="preserve"> Akbar)</w:t>
             </w:r>
           </w:p>
         </w:tc>
         <w:tc>
           <w:tcPr>
             <w:tcW w:w="3396" w:type="dxa"/>
-            <w:gridSpan w:val="2"/>
           </w:tcPr>
           <w:p>
             <w:pPr>
@@ -845,19 +873,44 @@
                 <w:b/>
                 <w:sz w:val="24"/>
               </w:rPr>
-              <w:t>Work Done By Team Member</w:t>
-            </w:r>
-          </w:p>
-          <w:p>
-            <w:pPr>
-              <w:cnfStyle w:val="000000100000" w:firstRow="0" w:lastRow="0" w:firstColumn="0" w:lastColumn="0" w:oddVBand="0" w:evenVBand="0" w:oddHBand="1" w:evenHBand="0" w:firstRowFirstColumn="0" w:firstRowLastColumn="0" w:lastRowFirstColumn="0" w:lastRowLastColumn="0"/>
-            </w:pPr>
+              <w:t xml:space="preserve">Work Done </w:t>
+            </w:r>
+            <w:proofErr w:type="gramStart"/>
             <w:r>
               <w:rPr>
                 <w:b/>
                 <w:sz w:val="24"/>
               </w:rPr>
-              <w:t>( Muhammad Najee Ullah Noon)</w:t>
+              <w:t>By</w:t>
+            </w:r>
+            <w:proofErr w:type="gramEnd"/>
+            <w:r>
+              <w:rPr>
+                <w:b/>
+                <w:sz w:val="24"/>
+              </w:rPr>
+              <w:t xml:space="preserve"> Team Member</w:t>
+            </w:r>
+          </w:p>
+          <w:p>
+            <w:pPr>
+              <w:cnfStyle w:val="000000100000" w:firstRow="0" w:lastRow="0" w:firstColumn="0" w:lastColumn="0" w:oddVBand="0" w:evenVBand="0" w:oddHBand="1" w:evenHBand="0" w:firstRowFirstColumn="0" w:firstRowLastColumn="0" w:lastRowFirstColumn="0" w:lastRowLastColumn="0"/>
+            </w:pPr>
+            <w:proofErr w:type="gramStart"/>
+            <w:r>
+              <w:rPr>
+                <w:b/>
+                <w:sz w:val="24"/>
+              </w:rPr>
+              <w:t>( Muhammad</w:t>
+            </w:r>
+            <w:proofErr w:type="gramEnd"/>
+            <w:r>
+              <w:rPr>
+                <w:b/>
+                <w:sz w:val="24"/>
+              </w:rPr>
+              <w:t xml:space="preserve"> Najee Ullah Noon)</w:t>
             </w:r>
           </w:p>
         </w:tc>
@@ -873,6 +926,27 @@
           </w:tcPr>
           <w:p/>
           <w:p/>
+          <w:p>
+            <w:pPr>
+              <w:jc w:val="center"/>
+              <w:rPr>
+                <w:b w:val="0"/>
+                <w:bCs w:val="0"/>
+              </w:rPr>
+            </w:pPr>
+            <w:r>
+              <w:t>[</w:t>
+            </w:r>
+            <w:r>
+              <w:t>Week 01</w:t>
+            </w:r>
+            <w:r>
+              <w:t xml:space="preserve"> &amp; Week 02</w:t>
+            </w:r>
+            <w:r>
+              <w:t>]</w:t>
+            </w:r>
+          </w:p>
           <w:p>
             <w:pPr>
               <w:jc w:val="center"/>
@@ -951,8 +1025,29 @@
           <w:p/>
           <w:p/>
           <w:p>
-            <w:r>
-              <w:t xml:space="preserve">        15-Sep-2025 - 21 Sep 2025</w:t>
+            <w:pPr>
+              <w:jc w:val="center"/>
+              <w:rPr>
+                <w:b w:val="0"/>
+                <w:bCs w:val="0"/>
+              </w:rPr>
+            </w:pPr>
+            <w:r>
+              <w:t>[Week 0</w:t>
+            </w:r>
+            <w:r>
+              <w:t>3</w:t>
+            </w:r>
+            <w:r>
+              <w:t>]</w:t>
+            </w:r>
+          </w:p>
+          <w:p>
+            <w:r>
+              <w:t xml:space="preserve">         </w:t>
+            </w:r>
+            <w:r>
+              <w:t>15-Sep-2025 - 21 Sep 2025</w:t>
             </w:r>
           </w:p>
         </w:tc>
@@ -984,6 +1079,8 @@
             </w:r>
           </w:p>
         </w:tc>
+        <w:bookmarkStart w:id="15" w:name="_GoBack"/>
+        <w:bookmarkEnd w:id="15"/>
       </w:tr>
       <w:tr>
         <w:trPr>
@@ -997,8 +1094,31 @@
           <w:p/>
           <w:p/>
           <w:p>
-            <w:r>
-              <w:t xml:space="preserve">        22-Sep-2025 - 28 Sep 2025</w:t>
+            <w:pPr>
+              <w:rPr>
+                <w:b w:val="0"/>
+                <w:bCs w:val="0"/>
+              </w:rPr>
+            </w:pPr>
+            <w:r>
+              <w:t xml:space="preserve">        </w:t>
+            </w:r>
+            <w:r>
+              <w:t xml:space="preserve">               [Week 0</w:t>
+            </w:r>
+            <w:r>
+              <w:t>4</w:t>
+            </w:r>
+            <w:r>
+              <w:t>]</w:t>
+            </w:r>
+          </w:p>
+          <w:p>
+            <w:r>
+              <w:t xml:space="preserve">         </w:t>
+            </w:r>
+            <w:r>
+              <w:t>22-Sep-2025 - 28 Sep 2025</w:t>
             </w:r>
           </w:p>
         </w:tc>
@@ -1028,7 +1148,7 @@
               <w:t xml:space="preserve">We </w:t>
             </w:r>
             <w:r>
-              <w:t>discussed about the tech we will be using for our project and make a document of it.</w:t>
+              <w:t>discussed about the tech we will be using for our project.</w:t>
             </w:r>
             <w:r>
               <w:t xml:space="preserve"> We also finalized the scope of our project.</w:t>
@@ -1053,7 +1173,17 @@
               <w:t xml:space="preserve">        </w:t>
             </w:r>
           </w:p>
-          <w:p/>
+          <w:p>
+            <w:r>
+              <w:t xml:space="preserve">                       [Week 0</w:t>
+            </w:r>
+            <w:r>
+              <w:t>5</w:t>
+            </w:r>
+            <w:r>
+              <w:t>]</w:t>
+            </w:r>
+          </w:p>
           <w:p>
             <w:r>
               <w:t xml:space="preserve">        </w:t>
@@ -1066,6 +1196,7 @@
         <w:tc>
           <w:tcPr>
             <w:tcW w:w="3680" w:type="dxa"/>
+            <w:gridSpan w:val="2"/>
           </w:tcPr>
           <w:p>
             <w:pPr>
@@ -1169,7 +1300,6 @@
         <w:tc>
           <w:tcPr>
             <w:tcW w:w="3396" w:type="dxa"/>
-            <w:gridSpan w:val="2"/>
           </w:tcPr>
           <w:p>
             <w:pPr>
@@ -1264,7 +1394,23 @@
           </w:tcPr>
           <w:p/>
           <w:p/>
-          <w:p/>
+          <w:p>
+            <w:r>
+              <w:t xml:space="preserve">                   [Week 0</w:t>
+            </w:r>
+            <w:r>
+              <w:t>6</w:t>
+            </w:r>
+            <w:r>
+              <w:t xml:space="preserve"> &amp; 0</w:t>
+            </w:r>
+            <w:r>
+              <w:t>7</w:t>
+            </w:r>
+            <w:r>
+              <w:t>]</w:t>
+            </w:r>
+          </w:p>
           <w:p>
             <w:r>
               <w:t xml:space="preserve">        06-Oct-2025 - </w:t>
@@ -1280,6 +1426,7 @@
         <w:tc>
           <w:tcPr>
             <w:tcW w:w="3680" w:type="dxa"/>
+            <w:gridSpan w:val="2"/>
           </w:tcPr>
           <w:p>
             <w:pPr>
@@ -1294,14 +1441,8 @@
             <w:pPr>
               <w:jc w:val="center"/>
               <w:cnfStyle w:val="000000000000" w:firstRow="0" w:lastRow="0" w:firstColumn="0" w:lastColumn="0" w:oddVBand="0" w:evenVBand="0" w:oddHBand="0" w:evenHBand="0" w:firstRowFirstColumn="0" w:firstRowLastColumn="0" w:lastRowFirstColumn="0" w:lastRowLastColumn="0"/>
-              <w:rPr>
-                <w:sz w:val="24"/>
-              </w:rPr>
-            </w:pPr>
-            <w:r>
-              <w:rPr>
-                <w:sz w:val="24"/>
-              </w:rPr>
+            </w:pPr>
+            <w:r>
               <w:t>We started making our Project’s SRS.</w:t>
             </w:r>
           </w:p>
@@ -1310,13 +1451,11 @@
               <w:cnfStyle w:val="000000000000" w:firstRow="0" w:lastRow="0" w:firstColumn="0" w:lastColumn="0" w:oddVBand="0" w:evenVBand="0" w:oddHBand="0" w:evenHBand="0" w:firstRowFirstColumn="0" w:firstRowLastColumn="0" w:lastRowFirstColumn="0" w:lastRowLastColumn="0"/>
               <w:rPr>
                 <w:b/>
-                <w:sz w:val="24"/>
               </w:rPr>
             </w:pPr>
             <w:r>
               <w:rPr>
                 <w:b/>
-                <w:sz w:val="24"/>
               </w:rPr>
               <w:t>Work Done in SRS:</w:t>
             </w:r>
@@ -1331,13 +1470,11 @@
               <w:cnfStyle w:val="000000000000" w:firstRow="0" w:lastRow="0" w:firstColumn="0" w:lastColumn="0" w:oddVBand="0" w:evenVBand="0" w:oddHBand="0" w:evenHBand="0" w:firstRowFirstColumn="0" w:firstRowLastColumn="0" w:lastRowFirstColumn="0" w:lastRowLastColumn="0"/>
               <w:rPr>
                 <w:rFonts w:asciiTheme="minorHAnsi" w:hAnsiTheme="minorHAnsi"/>
-                <w:sz w:val="24"/>
               </w:rPr>
             </w:pPr>
             <w:r>
               <w:rPr>
                 <w:rFonts w:asciiTheme="minorHAnsi" w:hAnsiTheme="minorHAnsi"/>
-                <w:sz w:val="24"/>
               </w:rPr>
               <w:t>Functional Requirements</w:t>
             </w:r>
@@ -1352,15 +1489,21 @@
               <w:cnfStyle w:val="000000000000" w:firstRow="0" w:lastRow="0" w:firstColumn="0" w:lastColumn="0" w:oddVBand="0" w:evenVBand="0" w:oddHBand="0" w:evenHBand="0" w:firstRowFirstColumn="0" w:firstRowLastColumn="0" w:lastRowFirstColumn="0" w:lastRowLastColumn="0"/>
               <w:rPr>
                 <w:rFonts w:asciiTheme="minorHAnsi" w:hAnsiTheme="minorHAnsi"/>
-                <w:sz w:val="24"/>
-              </w:rPr>
-            </w:pPr>
+              </w:rPr>
+            </w:pPr>
+            <w:proofErr w:type="gramStart"/>
             <w:r>
               <w:rPr>
                 <w:rFonts w:asciiTheme="minorHAnsi" w:hAnsiTheme="minorHAnsi"/>
-                <w:sz w:val="24"/>
-              </w:rPr>
-              <w:t>Non Functional Requirements</w:t>
+              </w:rPr>
+              <w:t>Non Functional</w:t>
+            </w:r>
+            <w:proofErr w:type="gramEnd"/>
+            <w:r>
+              <w:rPr>
+                <w:rFonts w:asciiTheme="minorHAnsi" w:hAnsiTheme="minorHAnsi"/>
+              </w:rPr>
+              <w:t xml:space="preserve"> Requirements</w:t>
             </w:r>
           </w:p>
           <w:p>
@@ -1371,14 +1514,10 @@
                 <w:numId w:val="5"/>
               </w:numPr>
               <w:cnfStyle w:val="000000000000" w:firstRow="0" w:lastRow="0" w:firstColumn="0" w:lastColumn="0" w:oddVBand="0" w:evenVBand="0" w:oddHBand="0" w:evenHBand="0" w:firstRowFirstColumn="0" w:firstRowLastColumn="0" w:lastRowFirstColumn="0" w:lastRowLastColumn="0"/>
-              <w:rPr>
-                <w:sz w:val="24"/>
-              </w:rPr>
             </w:pPr>
             <w:r>
               <w:rPr>
                 <w:rFonts w:asciiTheme="minorHAnsi" w:hAnsiTheme="minorHAnsi"/>
-                <w:sz w:val="24"/>
               </w:rPr>
               <w:t>Assumptions and Dependencies</w:t>
             </w:r>
@@ -1391,14 +1530,10 @@
                 <w:numId w:val="5"/>
               </w:numPr>
               <w:cnfStyle w:val="000000000000" w:firstRow="0" w:lastRow="0" w:firstColumn="0" w:lastColumn="0" w:oddVBand="0" w:evenVBand="0" w:oddHBand="0" w:evenHBand="0" w:firstRowFirstColumn="0" w:firstRowLastColumn="0" w:lastRowFirstColumn="0" w:lastRowLastColumn="0"/>
-              <w:rPr>
-                <w:sz w:val="24"/>
-              </w:rPr>
             </w:pPr>
             <w:r>
               <w:rPr>
                 <w:rFonts w:asciiTheme="minorHAnsi" w:hAnsiTheme="minorHAnsi"/>
-                <w:sz w:val="24"/>
               </w:rPr>
               <w:t>References</w:t>
             </w:r>
@@ -1407,37 +1542,22 @@
             <w:pPr>
               <w:ind w:left="360"/>
               <w:cnfStyle w:val="000000000000" w:firstRow="0" w:lastRow="0" w:firstColumn="0" w:lastColumn="0" w:oddVBand="0" w:evenVBand="0" w:oddHBand="0" w:evenHBand="0" w:firstRowFirstColumn="0" w:firstRowLastColumn="0" w:lastRowFirstColumn="0" w:lastRowLastColumn="0"/>
-              <w:rPr>
-                <w:sz w:val="24"/>
-              </w:rPr>
             </w:pPr>
           </w:p>
           <w:p>
             <w:pPr>
               <w:ind w:left="360"/>
               <w:cnfStyle w:val="000000000000" w:firstRow="0" w:lastRow="0" w:firstColumn="0" w:lastColumn="0" w:oddVBand="0" w:evenVBand="0" w:oddHBand="0" w:evenHBand="0" w:firstRowFirstColumn="0" w:firstRowLastColumn="0" w:lastRowFirstColumn="0" w:lastRowLastColumn="0"/>
-              <w:rPr>
-                <w:sz w:val="24"/>
-              </w:rPr>
-            </w:pPr>
-            <w:r>
-              <w:rPr>
-                <w:sz w:val="24"/>
-              </w:rPr>
+            </w:pPr>
+            <w:r>
               <w:t xml:space="preserve">We have sent our Project SRS to our supervisor and are waiting for his approval. </w:t>
             </w:r>
             <w:proofErr w:type="gramStart"/>
             <w:r>
-              <w:rPr>
-                <w:sz w:val="24"/>
-              </w:rPr>
               <w:t>Also</w:t>
             </w:r>
             <w:proofErr w:type="gramEnd"/>
             <w:r>
-              <w:rPr>
-                <w:sz w:val="24"/>
-              </w:rPr>
               <w:t xml:space="preserve"> we are talking about to start development of our project.</w:t>
             </w:r>
           </w:p>
@@ -1455,7 +1575,6 @@
         <w:tc>
           <w:tcPr>
             <w:tcW w:w="3396" w:type="dxa"/>
-            <w:gridSpan w:val="2"/>
           </w:tcPr>
           <w:p>
             <w:pPr>
@@ -1477,20 +1596,17 @@
               <w:cnfStyle w:val="000000000000" w:firstRow="0" w:lastRow="0" w:firstColumn="0" w:lastColumn="0" w:oddVBand="0" w:evenVBand="0" w:oddHBand="0" w:evenHBand="0" w:firstRowFirstColumn="0" w:firstRowLastColumn="0" w:lastRowFirstColumn="0" w:lastRowLastColumn="0"/>
               <w:rPr>
                 <w:b/>
-                <w:sz w:val="24"/>
               </w:rPr>
             </w:pPr>
             <w:r>
               <w:rPr>
                 <w:b/>
-                <w:sz w:val="24"/>
               </w:rPr>
               <w:t xml:space="preserve">  </w:t>
             </w:r>
             <w:r>
               <w:rPr>
                 <w:b/>
-                <w:sz w:val="24"/>
               </w:rPr>
               <w:t>Work Done in SRS:</w:t>
             </w:r>
@@ -1505,13 +1621,11 @@
               <w:cnfStyle w:val="000000000000" w:firstRow="0" w:lastRow="0" w:firstColumn="0" w:lastColumn="0" w:oddVBand="0" w:evenVBand="0" w:oddHBand="0" w:evenHBand="0" w:firstRowFirstColumn="0" w:firstRowLastColumn="0" w:lastRowFirstColumn="0" w:lastRowLastColumn="0"/>
               <w:rPr>
                 <w:rFonts w:asciiTheme="minorHAnsi" w:hAnsiTheme="minorHAnsi"/>
-                <w:sz w:val="24"/>
               </w:rPr>
             </w:pPr>
             <w:r>
               <w:rPr>
                 <w:rFonts w:asciiTheme="minorHAnsi" w:hAnsiTheme="minorHAnsi"/>
-                <w:sz w:val="24"/>
               </w:rPr>
               <w:t>Introduction</w:t>
             </w:r>
@@ -1526,13 +1640,11 @@
               <w:cnfStyle w:val="000000000000" w:firstRow="0" w:lastRow="0" w:firstColumn="0" w:lastColumn="0" w:oddVBand="0" w:evenVBand="0" w:oddHBand="0" w:evenHBand="0" w:firstRowFirstColumn="0" w:firstRowLastColumn="0" w:lastRowFirstColumn="0" w:lastRowLastColumn="0"/>
               <w:rPr>
                 <w:rFonts w:asciiTheme="minorHAnsi" w:hAnsiTheme="minorHAnsi"/>
-                <w:sz w:val="24"/>
               </w:rPr>
             </w:pPr>
             <w:r>
               <w:rPr>
                 <w:rFonts w:asciiTheme="minorHAnsi" w:hAnsiTheme="minorHAnsi"/>
-                <w:sz w:val="24"/>
               </w:rPr>
               <w:t>Overall System Description</w:t>
             </w:r>
@@ -1545,14 +1657,10 @@
                 <w:numId w:val="5"/>
               </w:numPr>
               <w:cnfStyle w:val="000000000000" w:firstRow="0" w:lastRow="0" w:firstColumn="0" w:lastColumn="0" w:oddVBand="0" w:evenVBand="0" w:oddHBand="0" w:evenHBand="0" w:firstRowFirstColumn="0" w:firstRowLastColumn="0" w:lastRowFirstColumn="0" w:lastRowLastColumn="0"/>
-              <w:rPr>
-                <w:sz w:val="24"/>
-              </w:rPr>
             </w:pPr>
             <w:r>
               <w:rPr>
                 <w:rFonts w:asciiTheme="minorHAnsi" w:hAnsiTheme="minorHAnsi"/>
-                <w:sz w:val="24"/>
               </w:rPr>
               <w:t>External Interface Requirements</w:t>
             </w:r>
@@ -1632,10 +1740,23 @@
           <w:p>
             <w:pPr>
               <w:rPr>
-                <w:b w:val="0"/>
                 <w:bCs w:val="0"/>
               </w:rPr>
             </w:pPr>
+            <w:r>
+              <w:rPr>
+                <w:bCs w:val="0"/>
+              </w:rPr>
+              <w:t xml:space="preserve">                  [ Week 08 &amp; </w:t>
+            </w:r>
+            <w:proofErr w:type="gramStart"/>
+            <w:r>
+              <w:rPr>
+                <w:bCs w:val="0"/>
+              </w:rPr>
+              <w:t>09 ]</w:t>
+            </w:r>
+            <w:proofErr w:type="gramEnd"/>
           </w:p>
           <w:p>
             <w:r>
@@ -1645,74 +1766,54 @@
         </w:tc>
         <w:tc>
           <w:tcPr>
-            <w:tcW w:w="6830" w:type="dxa"/>
-            <w:gridSpan w:val="2"/>
+            <w:tcW w:w="7076" w:type="dxa"/>
+            <w:gridSpan w:val="3"/>
           </w:tcPr>
           <w:p>
             <w:pPr>
-              <w:jc w:val="right"/>
               <w:cnfStyle w:val="000000100000" w:firstRow="0" w:lastRow="0" w:firstColumn="0" w:lastColumn="0" w:oddVBand="0" w:evenVBand="0" w:oddHBand="1" w:evenHBand="0" w:firstRowFirstColumn="0" w:firstRowLastColumn="0" w:lastRowFirstColumn="0" w:lastRowLastColumn="0"/>
-              <w:rPr>
-                <w:b/>
-                <w:sz w:val="28"/>
-              </w:rPr>
-            </w:pPr>
-          </w:p>
-          <w:p>
-            <w:pPr>
-              <w:jc w:val="right"/>
+            </w:pPr>
+            <w:r>
+              <w:t xml:space="preserve"> </w:t>
+            </w:r>
+          </w:p>
+          <w:p>
+            <w:pPr>
               <w:cnfStyle w:val="000000100000" w:firstRow="0" w:lastRow="0" w:firstColumn="0" w:lastColumn="0" w:oddVBand="0" w:evenVBand="0" w:oddHBand="1" w:evenHBand="0" w:firstRowFirstColumn="0" w:firstRowLastColumn="0" w:lastRowFirstColumn="0" w:lastRowLastColumn="0"/>
-              <w:rPr>
-                <w:b/>
-                <w:sz w:val="28"/>
-              </w:rPr>
-            </w:pPr>
-          </w:p>
-          <w:p>
-            <w:pPr>
-              <w:jc w:val="right"/>
+            </w:pPr>
+          </w:p>
+          <w:p>
+            <w:pPr>
               <w:cnfStyle w:val="000000100000" w:firstRow="0" w:lastRow="0" w:firstColumn="0" w:lastColumn="0" w:oddVBand="0" w:evenVBand="0" w:oddHBand="1" w:evenHBand="0" w:firstRowFirstColumn="0" w:firstRowLastColumn="0" w:lastRowFirstColumn="0" w:lastRowLastColumn="0"/>
-              <w:rPr>
-                <w:b/>
-                <w:sz w:val="28"/>
-              </w:rPr>
             </w:pPr>
           </w:p>
           <w:p>
             <w:pPr>
               <w:cnfStyle w:val="000000100000" w:firstRow="0" w:lastRow="0" w:firstColumn="0" w:lastColumn="0" w:oddVBand="0" w:evenVBand="0" w:oddHBand="1" w:evenHBand="0" w:firstRowFirstColumn="0" w:firstRowLastColumn="0" w:lastRowFirstColumn="0" w:lastRowLastColumn="0"/>
-              <w:rPr>
-                <w:b/>
-                <w:sz w:val="24"/>
-              </w:rPr>
-            </w:pPr>
-            <w:r>
-              <w:rPr>
-                <w:b/>
-                <w:sz w:val="28"/>
-              </w:rPr>
-              <w:t xml:space="preserve">                                           </w:t>
-            </w:r>
-            <w:r>
-              <w:rPr>
-                <w:b/>
-                <w:sz w:val="28"/>
-              </w:rPr>
-              <w:t>MIDS Week</w:t>
-            </w:r>
-          </w:p>
-        </w:tc>
-        <w:tc>
-          <w:tcPr>
-            <w:tcW w:w="246" w:type="dxa"/>
-          </w:tcPr>
-          <w:p>
-            <w:pPr>
+            </w:pPr>
+          </w:p>
+          <w:p>
+            <w:pPr>
+              <w:jc w:val="both"/>
               <w:cnfStyle w:val="000000100000" w:firstRow="0" w:lastRow="0" w:firstColumn="0" w:lastColumn="0" w:oddVBand="0" w:evenVBand="0" w:oddHBand="1" w:evenHBand="0" w:firstRowFirstColumn="0" w:firstRowLastColumn="0" w:lastRowFirstColumn="0" w:lastRowLastColumn="0"/>
             </w:pPr>
             <w:r>
-              <w:t xml:space="preserve"> </w:t>
-            </w:r>
+              <w:t xml:space="preserve">                               No work is done by us in these weeks.</w:t>
+            </w:r>
+          </w:p>
+          <w:p>
+            <w:pPr>
+              <w:jc w:val="both"/>
+              <w:cnfStyle w:val="000000100000" w:firstRow="0" w:lastRow="0" w:firstColumn="0" w:lastColumn="0" w:oddVBand="0" w:evenVBand="0" w:oddHBand="1" w:evenHBand="0" w:firstRowFirstColumn="0" w:firstRowLastColumn="0" w:lastRowFirstColumn="0" w:lastRowLastColumn="0"/>
+            </w:pPr>
+            <w:r>
+              <w:t xml:space="preserve">                               Week 08 was MIDS Week.</w:t>
+            </w:r>
+          </w:p>
+          <w:p>
+            <w:pPr>
+              <w:cnfStyle w:val="000000100000" w:firstRow="0" w:lastRow="0" w:firstColumn="0" w:lastColumn="0" w:oddVBand="0" w:evenVBand="0" w:oddHBand="1" w:evenHBand="0" w:firstRowFirstColumn="0" w:firstRowLastColumn="0" w:lastRowFirstColumn="0" w:lastRowLastColumn="0"/>
+            </w:pPr>
           </w:p>
         </w:tc>
       </w:tr>
@@ -1729,22 +1830,14 @@
           <w:p/>
           <w:p/>
           <w:p/>
-          <w:p/>
-          <w:p>
-            <w:r>
-              <w:t xml:space="preserve">   </w:t>
-            </w:r>
-            <w:r>
-              <w:t xml:space="preserve"> </w:t>
-            </w:r>
-            <w:r>
-              <w:t xml:space="preserve">03 Nov 2025 – </w:t>
-            </w:r>
-            <w:r>
-              <w:t>16</w:t>
-            </w:r>
-            <w:r>
-              <w:t xml:space="preserve"> Nov 2025</w:t>
+          <w:p>
+            <w:r>
+              <w:t xml:space="preserve">                    [ Week 10]</w:t>
+            </w:r>
+          </w:p>
+          <w:p>
+            <w:r>
+              <w:t xml:space="preserve">      03 Nov 2025 – 09 Nov 2025</w:t>
             </w:r>
           </w:p>
           <w:p>
@@ -1758,8 +1851,7 @@
         </w:tc>
         <w:tc>
           <w:tcPr>
-            <w:tcW w:w="6830" w:type="dxa"/>
-            <w:gridSpan w:val="2"/>
+            <w:tcW w:w="3538" w:type="dxa"/>
           </w:tcPr>
           <w:p>
             <w:pPr>
@@ -1773,88 +1865,732 @@
           </w:p>
           <w:p>
             <w:pPr>
-              <w:jc w:val="center"/>
-              <w:cnfStyle w:val="000000000000" w:firstRow="0" w:lastRow="0" w:firstColumn="0" w:lastColumn="0" w:oddVBand="0" w:evenVBand="0" w:oddHBand="0" w:evenHBand="0" w:firstRowFirstColumn="0" w:firstRowLastColumn="0" w:lastRowFirstColumn="0" w:lastRowLastColumn="0"/>
-              <w:rPr>
-                <w:sz w:val="24"/>
-              </w:rPr>
-            </w:pPr>
-            <w:r>
-              <w:rPr>
-                <w:sz w:val="24"/>
-              </w:rPr>
-              <w:t xml:space="preserve">We discussed with supervisor about design document. We </w:t>
-            </w:r>
-            <w:proofErr w:type="spellStart"/>
-            <w:r>
-              <w:rPr>
-                <w:sz w:val="24"/>
-              </w:rPr>
-              <w:t>Ist</w:t>
-            </w:r>
-            <w:proofErr w:type="spellEnd"/>
-            <w:r>
-              <w:rPr>
-                <w:sz w:val="24"/>
-              </w:rPr>
-              <w:t xml:space="preserve"> completed </w:t>
-            </w:r>
-            <w:r>
-              <w:rPr>
-                <w:sz w:val="24"/>
-              </w:rPr>
-              <w:t>module 1 and 2 of document.</w:t>
-            </w:r>
-          </w:p>
-          <w:p>
-            <w:pPr>
-              <w:jc w:val="center"/>
-              <w:cnfStyle w:val="000000000000" w:firstRow="0" w:lastRow="0" w:firstColumn="0" w:lastColumn="0" w:oddVBand="0" w:evenVBand="0" w:oddHBand="0" w:evenHBand="0" w:firstRowFirstColumn="0" w:firstRowLastColumn="0" w:lastRowFirstColumn="0" w:lastRowLastColumn="0"/>
-              <w:rPr>
-                <w:sz w:val="24"/>
-              </w:rPr>
-            </w:pPr>
-            <w:r>
-              <w:rPr>
-                <w:sz w:val="24"/>
-              </w:rPr>
-              <w:t xml:space="preserve">Afterwards, we started working on module 3, we made </w:t>
-            </w:r>
-            <w:r>
-              <w:rPr>
-                <w:sz w:val="24"/>
-              </w:rPr>
-              <w:t xml:space="preserve">System architecture </w:t>
-            </w:r>
-            <w:r>
-              <w:rPr>
-                <w:sz w:val="24"/>
-              </w:rPr>
-              <w:t xml:space="preserve">diagram </w:t>
-            </w:r>
-            <w:r>
-              <w:rPr>
-                <w:sz w:val="24"/>
-              </w:rPr>
-              <w:t>as well as component diagram for part 3.1 and 3.2 of the document</w:t>
-            </w:r>
-            <w:r>
-              <w:rPr>
-                <w:sz w:val="24"/>
-              </w:rPr>
-              <w:t>. We have presented it to our supervisor he asked us to arrange a meeting with our project manager.</w:t>
-            </w:r>
-            <w:bookmarkStart w:id="15" w:name="_GoBack"/>
-            <w:bookmarkEnd w:id="15"/>
+              <w:cnfStyle w:val="000000000000" w:firstRow="0" w:lastRow="0" w:firstColumn="0" w:lastColumn="0" w:oddVBand="0" w:evenVBand="0" w:oddHBand="0" w:evenHBand="0" w:firstRowFirstColumn="0" w:firstRowLastColumn="0" w:lastRowFirstColumn="0" w:lastRowLastColumn="0"/>
+            </w:pPr>
+            <w:r>
+              <w:t xml:space="preserve">We did </w:t>
+            </w:r>
+            <w:r>
+              <w:t>Discussion with supervisor about design Document.</w:t>
+            </w:r>
+          </w:p>
+          <w:p>
+            <w:pPr>
+              <w:cnfStyle w:val="000000000000" w:firstRow="0" w:lastRow="0" w:firstColumn="0" w:lastColumn="0" w:oddVBand="0" w:evenVBand="0" w:oddHBand="0" w:evenHBand="0" w:firstRowFirstColumn="0" w:firstRowLastColumn="0" w:lastRowFirstColumn="0" w:lastRowLastColumn="0"/>
+            </w:pPr>
+          </w:p>
+          <w:p>
+            <w:pPr>
+              <w:cnfStyle w:val="000000000000" w:firstRow="0" w:lastRow="0" w:firstColumn="0" w:lastColumn="0" w:oddVBand="0" w:evenVBand="0" w:oddHBand="0" w:evenHBand="0" w:firstRowFirstColumn="0" w:firstRowLastColumn="0" w:lastRowFirstColumn="0" w:lastRowLastColumn="0"/>
+            </w:pPr>
+            <w:r>
+              <w:t>Module 01 was done</w:t>
+            </w:r>
+            <w:r>
+              <w:t>.</w:t>
+            </w:r>
           </w:p>
         </w:tc>
         <w:tc>
           <w:tcPr>
-            <w:tcW w:w="246" w:type="dxa"/>
+            <w:tcW w:w="3538" w:type="dxa"/>
+            <w:gridSpan w:val="2"/>
           </w:tcPr>
           <w:p>
             <w:pPr>
-              <w:cnfStyle w:val="000000000000" w:firstRow="0" w:lastRow="0" w:firstColumn="0" w:lastColumn="0" w:oddVBand="0" w:evenVBand="0" w:oddHBand="0" w:evenHBand="0" w:firstRowFirstColumn="0" w:firstRowLastColumn="0" w:lastRowFirstColumn="0" w:lastRowLastColumn="0"/>
+              <w:tabs>
+                <w:tab w:val="left" w:pos="1960"/>
+              </w:tabs>
+              <w:cnfStyle w:val="000000000000" w:firstRow="0" w:lastRow="0" w:firstColumn="0" w:lastColumn="0" w:oddVBand="0" w:evenVBand="0" w:oddHBand="0" w:evenHBand="0" w:firstRowFirstColumn="0" w:firstRowLastColumn="0" w:lastRowFirstColumn="0" w:lastRowLastColumn="0"/>
+              <w:rPr>
+                <w:sz w:val="24"/>
+              </w:rPr>
+            </w:pPr>
+            <w:r>
+              <w:rPr>
+                <w:sz w:val="24"/>
+              </w:rPr>
+              <w:tab/>
+            </w:r>
+          </w:p>
+          <w:p>
+            <w:pPr>
+              <w:tabs>
+                <w:tab w:val="left" w:pos="1960"/>
+              </w:tabs>
+              <w:cnfStyle w:val="000000000000" w:firstRow="0" w:lastRow="0" w:firstColumn="0" w:lastColumn="0" w:oddVBand="0" w:evenVBand="0" w:oddHBand="0" w:evenHBand="0" w:firstRowFirstColumn="0" w:firstRowLastColumn="0" w:lastRowFirstColumn="0" w:lastRowLastColumn="0"/>
+              <w:rPr>
+                <w:sz w:val="24"/>
+              </w:rPr>
+            </w:pPr>
+          </w:p>
+          <w:p>
+            <w:pPr>
+              <w:tabs>
+                <w:tab w:val="left" w:pos="1960"/>
+              </w:tabs>
+              <w:cnfStyle w:val="000000000000" w:firstRow="0" w:lastRow="0" w:firstColumn="0" w:lastColumn="0" w:oddVBand="0" w:evenVBand="0" w:oddHBand="0" w:evenHBand="0" w:firstRowFirstColumn="0" w:firstRowLastColumn="0" w:lastRowFirstColumn="0" w:lastRowLastColumn="0"/>
+              <w:rPr>
+                <w:sz w:val="24"/>
+              </w:rPr>
+            </w:pPr>
+          </w:p>
+          <w:p>
+            <w:pPr>
+              <w:tabs>
+                <w:tab w:val="left" w:pos="1960"/>
+              </w:tabs>
+              <w:cnfStyle w:val="000000000000" w:firstRow="0" w:lastRow="0" w:firstColumn="0" w:lastColumn="0" w:oddVBand="0" w:evenVBand="0" w:oddHBand="0" w:evenHBand="0" w:firstRowFirstColumn="0" w:firstRowLastColumn="0" w:lastRowFirstColumn="0" w:lastRowLastColumn="0"/>
+              <w:rPr>
+                <w:sz w:val="24"/>
+              </w:rPr>
+            </w:pPr>
+          </w:p>
+          <w:p>
+            <w:pPr>
+              <w:tabs>
+                <w:tab w:val="left" w:pos="1960"/>
+              </w:tabs>
+              <w:cnfStyle w:val="000000000000" w:firstRow="0" w:lastRow="0" w:firstColumn="0" w:lastColumn="0" w:oddVBand="0" w:evenVBand="0" w:oddHBand="0" w:evenHBand="0" w:firstRowFirstColumn="0" w:firstRowLastColumn="0" w:lastRowFirstColumn="0" w:lastRowLastColumn="0"/>
+              <w:rPr>
+                <w:sz w:val="24"/>
+              </w:rPr>
+            </w:pPr>
+            <w:r>
+              <w:t>Module 02</w:t>
+            </w:r>
+            <w:r>
+              <w:t xml:space="preserve"> was done.</w:t>
+            </w:r>
+          </w:p>
+        </w:tc>
+      </w:tr>
+      <w:tr>
+        <w:trPr>
+          <w:cnfStyle w:val="000000100000" w:firstRow="0" w:lastRow="0" w:firstColumn="0" w:lastColumn="0" w:oddVBand="0" w:evenVBand="0" w:oddHBand="1" w:evenHBand="0" w:firstRowFirstColumn="0" w:firstRowLastColumn="0" w:lastRowFirstColumn="0" w:lastRowLastColumn="0"/>
+          <w:trHeight w:val="2960"/>
+        </w:trPr>
+        <w:tc>
+          <w:tcPr>
+            <w:cnfStyle w:val="001000000000" w:firstRow="0" w:lastRow="0" w:firstColumn="1" w:lastColumn="0" w:oddVBand="0" w:evenVBand="0" w:oddHBand="0" w:evenHBand="0" w:firstRowFirstColumn="0" w:firstRowLastColumn="0" w:lastRowFirstColumn="0" w:lastRowLastColumn="0"/>
+            <w:tcW w:w="3538" w:type="dxa"/>
+          </w:tcPr>
+          <w:p>
+            <w:pPr>
+              <w:rPr>
+                <w:b w:val="0"/>
+                <w:bCs w:val="0"/>
+              </w:rPr>
+            </w:pPr>
+          </w:p>
+          <w:p>
+            <w:pPr>
+              <w:rPr>
+                <w:b w:val="0"/>
+                <w:bCs w:val="0"/>
+              </w:rPr>
+            </w:pPr>
+          </w:p>
+          <w:p>
+            <w:pPr>
+              <w:rPr>
+                <w:b w:val="0"/>
+                <w:bCs w:val="0"/>
+              </w:rPr>
+            </w:pPr>
+          </w:p>
+          <w:p>
+            <w:pPr>
+              <w:rPr>
+                <w:b w:val="0"/>
+                <w:bCs w:val="0"/>
+              </w:rPr>
+            </w:pPr>
+          </w:p>
+          <w:p>
+            <w:pPr>
+              <w:rPr>
+                <w:b w:val="0"/>
+                <w:bCs w:val="0"/>
+              </w:rPr>
+            </w:pPr>
+            <w:r>
+              <w:t xml:space="preserve">                     [ Week 11]</w:t>
+            </w:r>
+          </w:p>
+          <w:p>
+            <w:r>
+              <w:t xml:space="preserve">       10 Nov 2025 – 16 Nov 2025</w:t>
+            </w:r>
+          </w:p>
+        </w:tc>
+        <w:tc>
+          <w:tcPr>
+            <w:tcW w:w="3538" w:type="dxa"/>
+          </w:tcPr>
+          <w:p>
+            <w:pPr>
+              <w:cnfStyle w:val="000000100000" w:firstRow="0" w:lastRow="0" w:firstColumn="0" w:lastColumn="0" w:oddVBand="0" w:evenVBand="0" w:oddHBand="1" w:evenHBand="0" w:firstRowFirstColumn="0" w:firstRowLastColumn="0" w:lastRowFirstColumn="0" w:lastRowLastColumn="0"/>
+              <w:rPr>
+                <w:b/>
+                <w:sz w:val="28"/>
+              </w:rPr>
+            </w:pPr>
+            <w:r>
+              <w:rPr>
+                <w:b/>
+                <w:sz w:val="28"/>
+              </w:rPr>
+              <w:t xml:space="preserve"> </w:t>
+            </w:r>
+          </w:p>
+          <w:p>
+            <w:pPr>
+              <w:cnfStyle w:val="000000100000" w:firstRow="0" w:lastRow="0" w:firstColumn="0" w:lastColumn="0" w:oddVBand="0" w:evenVBand="0" w:oddHBand="1" w:evenHBand="0" w:firstRowFirstColumn="0" w:firstRowLastColumn="0" w:lastRowFirstColumn="0" w:lastRowLastColumn="0"/>
+            </w:pPr>
+            <w:r>
+              <w:t>We worked on Module 03 of Design Document.</w:t>
+            </w:r>
+          </w:p>
+          <w:p>
+            <w:pPr>
+              <w:pStyle w:val="ListParagraph"/>
+              <w:numPr>
+                <w:ilvl w:val="0"/>
+                <w:numId w:val="8"/>
+              </w:numPr>
+              <w:cnfStyle w:val="000000100000" w:firstRow="0" w:lastRow="0" w:firstColumn="0" w:lastColumn="0" w:oddVBand="0" w:evenVBand="0" w:oddHBand="1" w:evenHBand="0" w:firstRowFirstColumn="0" w:firstRowLastColumn="0" w:lastRowFirstColumn="0" w:lastRowLastColumn="0"/>
+              <w:rPr>
+                <w:rFonts w:asciiTheme="minorHAnsi" w:hAnsiTheme="minorHAnsi" w:cstheme="minorHAnsi"/>
+              </w:rPr>
+            </w:pPr>
+            <w:r>
+              <w:rPr>
+                <w:rFonts w:asciiTheme="minorHAnsi" w:hAnsiTheme="minorHAnsi" w:cstheme="minorHAnsi"/>
+              </w:rPr>
+              <w:t>Made System Architecture Diagram (3.1)</w:t>
+            </w:r>
+          </w:p>
+          <w:p>
+            <w:pPr>
+              <w:cnfStyle w:val="000000100000" w:firstRow="0" w:lastRow="0" w:firstColumn="0" w:lastColumn="0" w:oddVBand="0" w:evenVBand="0" w:oddHBand="1" w:evenHBand="0" w:firstRowFirstColumn="0" w:firstRowLastColumn="0" w:lastRowFirstColumn="0" w:lastRowLastColumn="0"/>
+            </w:pPr>
+          </w:p>
+          <w:p>
+            <w:pPr>
+              <w:pStyle w:val="H2"/>
+              <w:numPr>
+                <w:ilvl w:val="0"/>
+                <w:numId w:val="8"/>
+              </w:numPr>
+              <w:spacing w:after="120"/>
+              <w:jc w:val="both"/>
+              <w:cnfStyle w:val="000000100000" w:firstRow="0" w:lastRow="0" w:firstColumn="0" w:lastColumn="0" w:oddVBand="0" w:evenVBand="0" w:oddHBand="1" w:evenHBand="0" w:firstRowFirstColumn="0" w:firstRowLastColumn="0" w:lastRowFirstColumn="0" w:lastRowLastColumn="0"/>
+              <w:rPr>
+                <w:rFonts w:asciiTheme="minorHAnsi" w:hAnsiTheme="minorHAnsi" w:cstheme="minorHAnsi"/>
+                <w:b w:val="0"/>
+                <w:sz w:val="22"/>
+                <w:szCs w:val="22"/>
+              </w:rPr>
+            </w:pPr>
+            <w:r>
+              <w:rPr>
+                <w:rFonts w:asciiTheme="minorHAnsi" w:hAnsiTheme="minorHAnsi" w:cstheme="minorHAnsi"/>
+                <w:b w:val="0"/>
+                <w:sz w:val="22"/>
+                <w:szCs w:val="22"/>
+              </w:rPr>
+              <w:t xml:space="preserve">Made Component Diagram for Sub Module Level Architecture for </w:t>
+            </w:r>
+            <w:r>
+              <w:rPr>
+                <w:rFonts w:asciiTheme="minorHAnsi" w:hAnsiTheme="minorHAnsi" w:cstheme="minorHAnsi"/>
+                <w:b w:val="0"/>
+                <w:sz w:val="22"/>
+                <w:szCs w:val="22"/>
+              </w:rPr>
+              <w:t>Dashboard</w:t>
+            </w:r>
+            <w:r>
+              <w:rPr>
+                <w:rFonts w:asciiTheme="minorHAnsi" w:hAnsiTheme="minorHAnsi" w:cstheme="minorHAnsi"/>
+                <w:b w:val="0"/>
+                <w:sz w:val="22"/>
+                <w:szCs w:val="22"/>
+              </w:rPr>
+              <w:t xml:space="preserve"> Module.</w:t>
+            </w:r>
+            <w:r>
+              <w:rPr>
+                <w:rFonts w:asciiTheme="minorHAnsi" w:hAnsiTheme="minorHAnsi" w:cstheme="minorHAnsi"/>
+                <w:b w:val="0"/>
+                <w:sz w:val="22"/>
+                <w:szCs w:val="22"/>
+              </w:rPr>
+              <w:t xml:space="preserve"> (3.3)</w:t>
+            </w:r>
+          </w:p>
+        </w:tc>
+        <w:tc>
+          <w:tcPr>
+            <w:tcW w:w="3538" w:type="dxa"/>
+            <w:gridSpan w:val="2"/>
+          </w:tcPr>
+          <w:p>
+            <w:pPr>
+              <w:cnfStyle w:val="000000100000" w:firstRow="0" w:lastRow="0" w:firstColumn="0" w:lastColumn="0" w:oddVBand="0" w:evenVBand="0" w:oddHBand="1" w:evenHBand="0" w:firstRowFirstColumn="0" w:firstRowLastColumn="0" w:lastRowFirstColumn="0" w:lastRowLastColumn="0"/>
+              <w:rPr>
+                <w:b/>
+                <w:sz w:val="28"/>
+              </w:rPr>
+            </w:pPr>
+            <w:r>
+              <w:rPr>
+                <w:b/>
+                <w:sz w:val="28"/>
+              </w:rPr>
+              <w:t xml:space="preserve">  </w:t>
+            </w:r>
+          </w:p>
+          <w:p>
+            <w:pPr>
+              <w:pStyle w:val="H2"/>
+              <w:numPr>
+                <w:ilvl w:val="0"/>
+                <w:numId w:val="7"/>
+              </w:numPr>
+              <w:spacing w:after="120"/>
+              <w:jc w:val="both"/>
+              <w:cnfStyle w:val="000000100000" w:firstRow="0" w:lastRow="0" w:firstColumn="0" w:lastColumn="0" w:oddVBand="0" w:evenVBand="0" w:oddHBand="1" w:evenHBand="0" w:firstRowFirstColumn="0" w:firstRowLastColumn="0" w:lastRowFirstColumn="0" w:lastRowLastColumn="0"/>
+              <w:rPr>
+                <w:rFonts w:asciiTheme="minorHAnsi" w:hAnsiTheme="minorHAnsi" w:cstheme="minorHAnsi"/>
+                <w:b w:val="0"/>
+                <w:sz w:val="22"/>
+                <w:szCs w:val="22"/>
+              </w:rPr>
+            </w:pPr>
+            <w:r>
+              <w:rPr>
+                <w:rFonts w:asciiTheme="minorHAnsi" w:hAnsiTheme="minorHAnsi" w:cstheme="minorHAnsi"/>
+                <w:b w:val="0"/>
+                <w:sz w:val="22"/>
+                <w:szCs w:val="22"/>
+              </w:rPr>
+              <w:t xml:space="preserve">Made Component Diagram </w:t>
+            </w:r>
+            <w:proofErr w:type="gramStart"/>
+            <w:r>
+              <w:rPr>
+                <w:rFonts w:asciiTheme="minorHAnsi" w:hAnsiTheme="minorHAnsi" w:cstheme="minorHAnsi"/>
+                <w:b w:val="0"/>
+                <w:sz w:val="22"/>
+                <w:szCs w:val="22"/>
+              </w:rPr>
+              <w:t xml:space="preserve">for </w:t>
+            </w:r>
+            <w:bookmarkStart w:id="16" w:name="_Toc55118866"/>
+            <w:r>
+              <w:rPr>
+                <w:rFonts w:asciiTheme="minorHAnsi" w:hAnsiTheme="minorHAnsi" w:cstheme="minorHAnsi"/>
+                <w:b w:val="0"/>
+                <w:sz w:val="22"/>
+                <w:szCs w:val="22"/>
+              </w:rPr>
+              <w:t xml:space="preserve"> Module</w:t>
+            </w:r>
+            <w:proofErr w:type="gramEnd"/>
+            <w:r>
+              <w:rPr>
+                <w:rFonts w:asciiTheme="minorHAnsi" w:hAnsiTheme="minorHAnsi" w:cstheme="minorHAnsi"/>
+                <w:b w:val="0"/>
+                <w:sz w:val="22"/>
+                <w:szCs w:val="22"/>
+              </w:rPr>
+              <w:t xml:space="preserve"> Level Architecture</w:t>
+            </w:r>
+            <w:bookmarkEnd w:id="16"/>
+            <w:r>
+              <w:rPr>
+                <w:rFonts w:asciiTheme="minorHAnsi" w:hAnsiTheme="minorHAnsi" w:cstheme="minorHAnsi"/>
+                <w:b w:val="0"/>
+                <w:sz w:val="22"/>
+                <w:szCs w:val="22"/>
+              </w:rPr>
+              <w:t>. (3.2)</w:t>
+            </w:r>
+          </w:p>
+          <w:p>
+            <w:pPr>
+              <w:pStyle w:val="H2"/>
+              <w:numPr>
+                <w:ilvl w:val="0"/>
+                <w:numId w:val="7"/>
+              </w:numPr>
+              <w:spacing w:after="120"/>
+              <w:jc w:val="both"/>
+              <w:cnfStyle w:val="000000100000" w:firstRow="0" w:lastRow="0" w:firstColumn="0" w:lastColumn="0" w:oddVBand="0" w:evenVBand="0" w:oddHBand="1" w:evenHBand="0" w:firstRowFirstColumn="0" w:firstRowLastColumn="0" w:lastRowFirstColumn="0" w:lastRowLastColumn="0"/>
+              <w:rPr>
+                <w:rFonts w:asciiTheme="minorHAnsi" w:hAnsiTheme="minorHAnsi" w:cstheme="minorHAnsi"/>
+                <w:b w:val="0"/>
+                <w:sz w:val="22"/>
+                <w:szCs w:val="22"/>
+              </w:rPr>
+            </w:pPr>
+            <w:r>
+              <w:rPr>
+                <w:rFonts w:asciiTheme="minorHAnsi" w:hAnsiTheme="minorHAnsi" w:cstheme="minorHAnsi"/>
+                <w:b w:val="0"/>
+                <w:sz w:val="22"/>
+                <w:szCs w:val="22"/>
+              </w:rPr>
+              <w:t>Made Component Diagram for Sub Module Level Architecture for Appointment Module.</w:t>
+            </w:r>
+            <w:r>
+              <w:rPr>
+                <w:rFonts w:asciiTheme="minorHAnsi" w:hAnsiTheme="minorHAnsi" w:cstheme="minorHAnsi"/>
+                <w:b w:val="0"/>
+                <w:sz w:val="22"/>
+                <w:szCs w:val="22"/>
+              </w:rPr>
+              <w:t xml:space="preserve"> (3.3)</w:t>
+            </w:r>
+          </w:p>
+          <w:p>
+            <w:pPr>
+              <w:pStyle w:val="H2"/>
+              <w:spacing w:after="120"/>
+              <w:jc w:val="both"/>
+              <w:cnfStyle w:val="000000100000" w:firstRow="0" w:lastRow="0" w:firstColumn="0" w:lastColumn="0" w:oddVBand="0" w:evenVBand="0" w:oddHBand="1" w:evenHBand="0" w:firstRowFirstColumn="0" w:firstRowLastColumn="0" w:lastRowFirstColumn="0" w:lastRowLastColumn="0"/>
+              <w:rPr>
+                <w:rFonts w:asciiTheme="minorHAnsi" w:hAnsiTheme="minorHAnsi" w:cstheme="minorHAnsi"/>
+                <w:b w:val="0"/>
+                <w:sz w:val="22"/>
+                <w:szCs w:val="22"/>
+              </w:rPr>
+            </w:pPr>
+          </w:p>
+          <w:p>
+            <w:pPr>
+              <w:cnfStyle w:val="000000100000" w:firstRow="0" w:lastRow="0" w:firstColumn="0" w:lastColumn="0" w:oddVBand="0" w:evenVBand="0" w:oddHBand="1" w:evenHBand="0" w:firstRowFirstColumn="0" w:firstRowLastColumn="0" w:lastRowFirstColumn="0" w:lastRowLastColumn="0"/>
+            </w:pPr>
+          </w:p>
+        </w:tc>
+      </w:tr>
+      <w:tr>
+        <w:trPr>
+          <w:trHeight w:val="2960"/>
+        </w:trPr>
+        <w:tc>
+          <w:tcPr>
+            <w:cnfStyle w:val="001000000000" w:firstRow="0" w:lastRow="0" w:firstColumn="1" w:lastColumn="0" w:oddVBand="0" w:evenVBand="0" w:oddHBand="0" w:evenHBand="0" w:firstRowFirstColumn="0" w:firstRowLastColumn="0" w:lastRowFirstColumn="0" w:lastRowLastColumn="0"/>
+            <w:tcW w:w="3538" w:type="dxa"/>
+          </w:tcPr>
+          <w:p/>
+          <w:p/>
+          <w:p/>
+          <w:p>
+            <w:pPr>
+              <w:rPr>
+                <w:b w:val="0"/>
+                <w:bCs w:val="0"/>
+              </w:rPr>
+            </w:pPr>
+            <w:r>
+              <w:t xml:space="preserve">                     [ Week 1</w:t>
+            </w:r>
+            <w:r>
+              <w:t>2</w:t>
+            </w:r>
+            <w:r>
+              <w:t>]</w:t>
+            </w:r>
+          </w:p>
+          <w:p>
+            <w:pPr>
+              <w:rPr>
+                <w:b w:val="0"/>
+                <w:bCs w:val="0"/>
+              </w:rPr>
+            </w:pPr>
+            <w:r>
+              <w:t xml:space="preserve">       1</w:t>
+            </w:r>
+            <w:r>
+              <w:t>7</w:t>
+            </w:r>
+            <w:r>
+              <w:t xml:space="preserve"> Nov 2025 – </w:t>
+            </w:r>
+            <w:r>
+              <w:t>23</w:t>
+            </w:r>
+            <w:r>
+              <w:t xml:space="preserve"> Nov 2025</w:t>
+            </w:r>
+          </w:p>
+        </w:tc>
+        <w:tc>
+          <w:tcPr>
+            <w:tcW w:w="3538" w:type="dxa"/>
+          </w:tcPr>
+          <w:p>
+            <w:pPr>
+              <w:cnfStyle w:val="000000000000" w:firstRow="0" w:lastRow="0" w:firstColumn="0" w:lastColumn="0" w:oddVBand="0" w:evenVBand="0" w:oddHBand="0" w:evenHBand="0" w:firstRowFirstColumn="0" w:firstRowLastColumn="0" w:lastRowFirstColumn="0" w:lastRowLastColumn="0"/>
+              <w:rPr>
+                <w:b/>
+                <w:sz w:val="28"/>
+              </w:rPr>
+            </w:pPr>
+          </w:p>
+          <w:p>
+            <w:pPr>
+              <w:cnfStyle w:val="000000000000" w:firstRow="0" w:lastRow="0" w:firstColumn="0" w:lastColumn="0" w:oddVBand="0" w:evenVBand="0" w:oddHBand="0" w:evenHBand="0" w:firstRowFirstColumn="0" w:firstRowLastColumn="0" w:lastRowFirstColumn="0" w:lastRowLastColumn="0"/>
+            </w:pPr>
+            <w:r>
+              <w:t xml:space="preserve">Following Diagrams were </w:t>
+            </w:r>
+            <w:proofErr w:type="gramStart"/>
+            <w:r>
+              <w:t>made .</w:t>
+            </w:r>
+            <w:proofErr w:type="gramEnd"/>
+          </w:p>
+          <w:p>
+            <w:pPr>
+              <w:cnfStyle w:val="000000000000" w:firstRow="0" w:lastRow="0" w:firstColumn="0" w:lastColumn="0" w:oddVBand="0" w:evenVBand="0" w:oddHBand="0" w:evenHBand="0" w:firstRowFirstColumn="0" w:firstRowLastColumn="0" w:lastRowFirstColumn="0" w:lastRowLastColumn="0"/>
+            </w:pPr>
+          </w:p>
+          <w:p>
+            <w:pPr>
+              <w:pStyle w:val="ListParagraph"/>
+              <w:numPr>
+                <w:ilvl w:val="0"/>
+                <w:numId w:val="9"/>
+              </w:numPr>
+              <w:cnfStyle w:val="000000000000" w:firstRow="0" w:lastRow="0" w:firstColumn="0" w:lastColumn="0" w:oddVBand="0" w:evenVBand="0" w:oddHBand="0" w:evenHBand="0" w:firstRowFirstColumn="0" w:firstRowLastColumn="0" w:lastRowFirstColumn="0" w:lastRowLastColumn="0"/>
+              <w:rPr>
+                <w:rFonts w:asciiTheme="minorHAnsi" w:hAnsiTheme="minorHAnsi" w:cstheme="minorHAnsi"/>
+              </w:rPr>
+            </w:pPr>
+            <w:r>
+              <w:rPr>
+                <w:rFonts w:asciiTheme="minorHAnsi" w:hAnsiTheme="minorHAnsi" w:cstheme="minorHAnsi"/>
+              </w:rPr>
+              <w:t>Use Case Diagram</w:t>
+            </w:r>
+          </w:p>
+          <w:p>
+            <w:pPr>
+              <w:pStyle w:val="ListParagraph"/>
+              <w:numPr>
+                <w:ilvl w:val="0"/>
+                <w:numId w:val="9"/>
+              </w:numPr>
+              <w:cnfStyle w:val="000000000000" w:firstRow="0" w:lastRow="0" w:firstColumn="0" w:lastColumn="0" w:oddVBand="0" w:evenVBand="0" w:oddHBand="0" w:evenHBand="0" w:firstRowFirstColumn="0" w:firstRowLastColumn="0" w:lastRowFirstColumn="0" w:lastRowLastColumn="0"/>
+              <w:rPr>
+                <w:rFonts w:asciiTheme="minorHAnsi" w:hAnsiTheme="minorHAnsi" w:cstheme="minorHAnsi"/>
+              </w:rPr>
+            </w:pPr>
+            <w:r>
+              <w:rPr>
+                <w:rFonts w:asciiTheme="minorHAnsi" w:hAnsiTheme="minorHAnsi" w:cstheme="minorHAnsi"/>
+              </w:rPr>
+              <w:t>Class Diagram</w:t>
+            </w:r>
+          </w:p>
+          <w:p>
+            <w:pPr>
+              <w:pStyle w:val="ListParagraph"/>
+              <w:numPr>
+                <w:ilvl w:val="0"/>
+                <w:numId w:val="9"/>
+              </w:numPr>
+              <w:cnfStyle w:val="000000000000" w:firstRow="0" w:lastRow="0" w:firstColumn="0" w:lastColumn="0" w:oddVBand="0" w:evenVBand="0" w:oddHBand="0" w:evenHBand="0" w:firstRowFirstColumn="0" w:firstRowLastColumn="0" w:lastRowFirstColumn="0" w:lastRowLastColumn="0"/>
+              <w:rPr>
+                <w:rFonts w:asciiTheme="minorHAnsi" w:hAnsiTheme="minorHAnsi" w:cstheme="minorHAnsi"/>
+              </w:rPr>
+            </w:pPr>
+            <w:r>
+              <w:rPr>
+                <w:rFonts w:asciiTheme="minorHAnsi" w:hAnsiTheme="minorHAnsi" w:cstheme="minorHAnsi"/>
+              </w:rPr>
+              <w:t>State Transition Diagram</w:t>
+            </w:r>
+          </w:p>
+          <w:p>
+            <w:pPr>
+              <w:pStyle w:val="ListParagraph"/>
+              <w:numPr>
+                <w:ilvl w:val="0"/>
+                <w:numId w:val="9"/>
+              </w:numPr>
+              <w:cnfStyle w:val="000000000000" w:firstRow="0" w:lastRow="0" w:firstColumn="0" w:lastColumn="0" w:oddVBand="0" w:evenVBand="0" w:oddHBand="0" w:evenHBand="0" w:firstRowFirstColumn="0" w:firstRowLastColumn="0" w:lastRowFirstColumn="0" w:lastRowLastColumn="0"/>
+              <w:rPr>
+                <w:rFonts w:asciiTheme="minorHAnsi" w:hAnsiTheme="minorHAnsi" w:cstheme="minorHAnsi"/>
+              </w:rPr>
+            </w:pPr>
+            <w:r>
+              <w:rPr>
+                <w:rFonts w:asciiTheme="minorHAnsi" w:hAnsiTheme="minorHAnsi" w:cstheme="minorHAnsi"/>
+              </w:rPr>
+              <w:t xml:space="preserve">DFD Diagram </w:t>
+            </w:r>
+            <w:proofErr w:type="gramStart"/>
+            <w:r>
+              <w:rPr>
+                <w:rFonts w:asciiTheme="minorHAnsi" w:hAnsiTheme="minorHAnsi" w:cstheme="minorHAnsi"/>
+              </w:rPr>
+              <w:t>( All</w:t>
+            </w:r>
+            <w:proofErr w:type="gramEnd"/>
+            <w:r>
+              <w:rPr>
+                <w:rFonts w:asciiTheme="minorHAnsi" w:hAnsiTheme="minorHAnsi" w:cstheme="minorHAnsi"/>
+              </w:rPr>
+              <w:t xml:space="preserve"> Levels</w:t>
+            </w:r>
+            <w:r>
+              <w:rPr>
+                <w:rFonts w:asciiTheme="minorHAnsi" w:hAnsiTheme="minorHAnsi" w:cstheme="minorHAnsi"/>
+              </w:rPr>
+              <w:t xml:space="preserve"> </w:t>
+            </w:r>
+            <w:r>
+              <w:rPr>
+                <w:rFonts w:asciiTheme="minorHAnsi" w:hAnsiTheme="minorHAnsi" w:cstheme="minorHAnsi"/>
+              </w:rPr>
+              <w:t>)</w:t>
+            </w:r>
+          </w:p>
+          <w:p>
+            <w:pPr>
+              <w:pStyle w:val="ListParagraph"/>
+              <w:numPr>
+                <w:ilvl w:val="0"/>
+                <w:numId w:val="9"/>
+              </w:numPr>
+              <w:cnfStyle w:val="000000000000" w:firstRow="0" w:lastRow="0" w:firstColumn="0" w:lastColumn="0" w:oddVBand="0" w:evenVBand="0" w:oddHBand="0" w:evenHBand="0" w:firstRowFirstColumn="0" w:firstRowLastColumn="0" w:lastRowFirstColumn="0" w:lastRowLastColumn="0"/>
+              <w:rPr>
+                <w:rFonts w:asciiTheme="minorHAnsi" w:hAnsiTheme="minorHAnsi" w:cstheme="minorHAnsi"/>
+              </w:rPr>
+            </w:pPr>
+            <w:r>
+              <w:rPr>
+                <w:rFonts w:asciiTheme="minorHAnsi" w:hAnsiTheme="minorHAnsi" w:cstheme="minorHAnsi"/>
+              </w:rPr>
+              <w:t xml:space="preserve">Remade System Architecture Diagram </w:t>
+            </w:r>
+          </w:p>
+          <w:p>
+            <w:pPr>
+              <w:cnfStyle w:val="000000000000" w:firstRow="0" w:lastRow="0" w:firstColumn="0" w:lastColumn="0" w:oddVBand="0" w:evenVBand="0" w:oddHBand="0" w:evenHBand="0" w:firstRowFirstColumn="0" w:firstRowLastColumn="0" w:lastRowFirstColumn="0" w:lastRowLastColumn="0"/>
+            </w:pPr>
+          </w:p>
+        </w:tc>
+        <w:tc>
+          <w:tcPr>
+            <w:tcW w:w="3538" w:type="dxa"/>
+            <w:gridSpan w:val="2"/>
+          </w:tcPr>
+          <w:p>
+            <w:pPr>
+              <w:cnfStyle w:val="000000000000" w:firstRow="0" w:lastRow="0" w:firstColumn="0" w:lastColumn="0" w:oddVBand="0" w:evenVBand="0" w:oddHBand="0" w:evenHBand="0" w:firstRowFirstColumn="0" w:firstRowLastColumn="0" w:lastRowFirstColumn="0" w:lastRowLastColumn="0"/>
+              <w:rPr>
+                <w:b/>
+                <w:sz w:val="28"/>
+              </w:rPr>
+            </w:pPr>
+          </w:p>
+          <w:p>
+            <w:pPr>
+              <w:pStyle w:val="ListParagraph"/>
+              <w:numPr>
+                <w:ilvl w:val="0"/>
+                <w:numId w:val="9"/>
+              </w:numPr>
+              <w:cnfStyle w:val="000000000000" w:firstRow="0" w:lastRow="0" w:firstColumn="0" w:lastColumn="0" w:oddVBand="0" w:evenVBand="0" w:oddHBand="0" w:evenHBand="0" w:firstRowFirstColumn="0" w:firstRowLastColumn="0" w:lastRowFirstColumn="0" w:lastRowLastColumn="0"/>
+              <w:rPr>
+                <w:rFonts w:asciiTheme="minorHAnsi" w:hAnsiTheme="minorHAnsi" w:cstheme="minorHAnsi"/>
+              </w:rPr>
+            </w:pPr>
+            <w:r>
+              <w:rPr>
+                <w:rFonts w:asciiTheme="minorHAnsi" w:hAnsiTheme="minorHAnsi" w:cstheme="minorHAnsi"/>
+              </w:rPr>
+              <w:t xml:space="preserve">Provided Workflow for </w:t>
+            </w:r>
+            <w:r>
+              <w:rPr>
+                <w:rFonts w:asciiTheme="minorHAnsi" w:hAnsiTheme="minorHAnsi" w:cstheme="minorHAnsi"/>
+              </w:rPr>
+              <w:t>Use Case Diagram</w:t>
+            </w:r>
+          </w:p>
+          <w:p>
+            <w:pPr>
+              <w:pStyle w:val="ListParagraph"/>
+              <w:numPr>
+                <w:ilvl w:val="0"/>
+                <w:numId w:val="9"/>
+              </w:numPr>
+              <w:cnfStyle w:val="000000000000" w:firstRow="0" w:lastRow="0" w:firstColumn="0" w:lastColumn="0" w:oddVBand="0" w:evenVBand="0" w:oddHBand="0" w:evenHBand="0" w:firstRowFirstColumn="0" w:firstRowLastColumn="0" w:lastRowFirstColumn="0" w:lastRowLastColumn="0"/>
+              <w:rPr>
+                <w:rFonts w:asciiTheme="minorHAnsi" w:hAnsiTheme="minorHAnsi" w:cstheme="minorHAnsi"/>
+              </w:rPr>
+            </w:pPr>
+            <w:r>
+              <w:rPr>
+                <w:rFonts w:asciiTheme="minorHAnsi" w:hAnsiTheme="minorHAnsi" w:cstheme="minorHAnsi"/>
+              </w:rPr>
+              <w:t>ER</w:t>
+            </w:r>
+            <w:r>
+              <w:rPr>
+                <w:rFonts w:asciiTheme="minorHAnsi" w:hAnsiTheme="minorHAnsi" w:cstheme="minorHAnsi"/>
+              </w:rPr>
+              <w:t xml:space="preserve"> Diagram</w:t>
+            </w:r>
+          </w:p>
+          <w:p>
+            <w:pPr>
+              <w:pStyle w:val="ListParagraph"/>
+              <w:numPr>
+                <w:ilvl w:val="0"/>
+                <w:numId w:val="9"/>
+              </w:numPr>
+              <w:cnfStyle w:val="000000000000" w:firstRow="0" w:lastRow="0" w:firstColumn="0" w:lastColumn="0" w:oddVBand="0" w:evenVBand="0" w:oddHBand="0" w:evenHBand="0" w:firstRowFirstColumn="0" w:firstRowLastColumn="0" w:lastRowFirstColumn="0" w:lastRowLastColumn="0"/>
+              <w:rPr>
+                <w:rFonts w:asciiTheme="minorHAnsi" w:hAnsiTheme="minorHAnsi" w:cstheme="minorHAnsi"/>
+              </w:rPr>
+            </w:pPr>
+            <w:r>
+              <w:rPr>
+                <w:rFonts w:asciiTheme="minorHAnsi" w:hAnsiTheme="minorHAnsi" w:cstheme="minorHAnsi"/>
+              </w:rPr>
+              <w:t>5 Sequences</w:t>
+            </w:r>
+            <w:r>
+              <w:rPr>
+                <w:rFonts w:asciiTheme="minorHAnsi" w:hAnsiTheme="minorHAnsi" w:cstheme="minorHAnsi"/>
+              </w:rPr>
+              <w:t xml:space="preserve"> Diagram</w:t>
+            </w:r>
+            <w:r>
+              <w:rPr>
+                <w:rFonts w:asciiTheme="minorHAnsi" w:hAnsiTheme="minorHAnsi" w:cstheme="minorHAnsi"/>
+              </w:rPr>
+              <w:t>s</w:t>
+            </w:r>
+          </w:p>
+          <w:p>
+            <w:pPr>
+              <w:pStyle w:val="ListParagraph"/>
+              <w:ind w:firstLine="0"/>
+              <w:cnfStyle w:val="000000000000" w:firstRow="0" w:lastRow="0" w:firstColumn="0" w:lastColumn="0" w:oddVBand="0" w:evenVBand="0" w:oddHBand="0" w:evenHBand="0" w:firstRowFirstColumn="0" w:firstRowLastColumn="0" w:lastRowFirstColumn="0" w:lastRowLastColumn="0"/>
+              <w:rPr>
+                <w:b/>
+                <w:sz w:val="28"/>
+              </w:rPr>
             </w:pPr>
           </w:p>
         </w:tc>
@@ -2116,6 +2852,155 @@
     </w:lvl>
   </w:abstractNum>
   <w:abstractNum w:abstractNumId="2" w15:restartNumberingAfterBreak="0">
+    <w:nsid w:val="39454726"/>
+    <w:multiLevelType w:val="multilevel"/>
+    <w:tmpl w:val="02083A46"/>
+    <w:lvl w:ilvl="0">
+      <w:start w:val="1"/>
+      <w:numFmt w:val="decimal"/>
+      <w:lvlText w:val="%1."/>
+      <w:lvlJc w:val="left"/>
+      <w:pPr>
+        <w:tabs>
+          <w:tab w:val="num" w:pos="360"/>
+        </w:tabs>
+        <w:ind w:left="360" w:hanging="360"/>
+      </w:pPr>
+      <w:rPr>
+        <w:rFonts w:hint="default"/>
+        <w:sz w:val="32"/>
+      </w:rPr>
+    </w:lvl>
+    <w:lvl w:ilvl="1">
+      <w:start w:val="1"/>
+      <w:numFmt w:val="decimal"/>
+      <w:isLgl/>
+      <w:lvlText w:val="%1.%2"/>
+      <w:lvlJc w:val="left"/>
+      <w:pPr>
+        <w:tabs>
+          <w:tab w:val="num" w:pos="390"/>
+        </w:tabs>
+        <w:ind w:left="390" w:hanging="390"/>
+      </w:pPr>
+      <w:rPr>
+        <w:rFonts w:hint="default"/>
+      </w:rPr>
+    </w:lvl>
+    <w:lvl w:ilvl="2">
+      <w:start w:val="1"/>
+      <w:numFmt w:val="decimal"/>
+      <w:isLgl/>
+      <w:lvlText w:val="%1.%2.%3"/>
+      <w:lvlJc w:val="left"/>
+      <w:pPr>
+        <w:tabs>
+          <w:tab w:val="num" w:pos="720"/>
+        </w:tabs>
+        <w:ind w:left="720" w:hanging="720"/>
+      </w:pPr>
+      <w:rPr>
+        <w:rFonts w:hint="default"/>
+      </w:rPr>
+    </w:lvl>
+    <w:lvl w:ilvl="3">
+      <w:start w:val="1"/>
+      <w:numFmt w:val="decimal"/>
+      <w:isLgl/>
+      <w:lvlText w:val="%1.%2.%3.%4"/>
+      <w:lvlJc w:val="left"/>
+      <w:pPr>
+        <w:tabs>
+          <w:tab w:val="num" w:pos="1080"/>
+        </w:tabs>
+        <w:ind w:left="1080" w:hanging="1080"/>
+      </w:pPr>
+      <w:rPr>
+        <w:rFonts w:hint="default"/>
+      </w:rPr>
+    </w:lvl>
+    <w:lvl w:ilvl="4">
+      <w:start w:val="1"/>
+      <w:numFmt w:val="decimal"/>
+      <w:isLgl/>
+      <w:lvlText w:val="%1.%2.%3.%4.%5"/>
+      <w:lvlJc w:val="left"/>
+      <w:pPr>
+        <w:tabs>
+          <w:tab w:val="num" w:pos="1080"/>
+        </w:tabs>
+        <w:ind w:left="1080" w:hanging="1080"/>
+      </w:pPr>
+      <w:rPr>
+        <w:rFonts w:hint="default"/>
+      </w:rPr>
+    </w:lvl>
+    <w:lvl w:ilvl="5">
+      <w:start w:val="1"/>
+      <w:numFmt w:val="decimal"/>
+      <w:isLgl/>
+      <w:lvlText w:val="%1.%2.%3.%4.%5.%6"/>
+      <w:lvlJc w:val="left"/>
+      <w:pPr>
+        <w:tabs>
+          <w:tab w:val="num" w:pos="1440"/>
+        </w:tabs>
+        <w:ind w:left="1440" w:hanging="1440"/>
+      </w:pPr>
+      <w:rPr>
+        <w:rFonts w:hint="default"/>
+      </w:rPr>
+    </w:lvl>
+    <w:lvl w:ilvl="6">
+      <w:start w:val="1"/>
+      <w:numFmt w:val="decimal"/>
+      <w:isLgl/>
+      <w:lvlText w:val="%1.%2.%3.%4.%5.%6.%7"/>
+      <w:lvlJc w:val="left"/>
+      <w:pPr>
+        <w:tabs>
+          <w:tab w:val="num" w:pos="1440"/>
+        </w:tabs>
+        <w:ind w:left="1440" w:hanging="1440"/>
+      </w:pPr>
+      <w:rPr>
+        <w:rFonts w:hint="default"/>
+      </w:rPr>
+    </w:lvl>
+    <w:lvl w:ilvl="7">
+      <w:start w:val="1"/>
+      <w:numFmt w:val="decimal"/>
+      <w:isLgl/>
+      <w:lvlText w:val="%1.%2.%3.%4.%5.%6.%7.%8"/>
+      <w:lvlJc w:val="left"/>
+      <w:pPr>
+        <w:tabs>
+          <w:tab w:val="num" w:pos="1800"/>
+        </w:tabs>
+        <w:ind w:left="1800" w:hanging="1800"/>
+      </w:pPr>
+      <w:rPr>
+        <w:rFonts w:hint="default"/>
+      </w:rPr>
+    </w:lvl>
+    <w:lvl w:ilvl="8">
+      <w:start w:val="1"/>
+      <w:numFmt w:val="decimal"/>
+      <w:isLgl/>
+      <w:lvlText w:val="%1.%2.%3.%4.%5.%6.%7.%8.%9"/>
+      <w:lvlJc w:val="left"/>
+      <w:pPr>
+        <w:tabs>
+          <w:tab w:val="num" w:pos="1800"/>
+        </w:tabs>
+        <w:ind w:left="1800" w:hanging="1800"/>
+      </w:pPr>
+      <w:rPr>
+        <w:rFonts w:hint="default"/>
+      </w:rPr>
+    </w:lvl>
+  </w:abstractNum>
+  <w:abstractNum w:abstractNumId="3" w15:restartNumberingAfterBreak="0">
     <w:nsid w:val="3AFB7B94"/>
     <w:multiLevelType w:val="hybridMultilevel"/>
     <w:tmpl w:val="DF263782"/>
@@ -2228,7 +3113,120 @@
       </w:rPr>
     </w:lvl>
   </w:abstractNum>
-  <w:abstractNum w:abstractNumId="3" w15:restartNumberingAfterBreak="0">
+  <w:abstractNum w:abstractNumId="4" w15:restartNumberingAfterBreak="0">
+    <w:nsid w:val="4E240BC2"/>
+    <w:multiLevelType w:val="hybridMultilevel"/>
+    <w:tmpl w:val="61800034"/>
+    <w:lvl w:ilvl="0" w:tplc="08090001">
+      <w:start w:val="1"/>
+      <w:numFmt w:val="bullet"/>
+      <w:lvlText w:val=""/>
+      <w:lvlJc w:val="left"/>
+      <w:pPr>
+        <w:ind w:left="720" w:hanging="360"/>
+      </w:pPr>
+      <w:rPr>
+        <w:rFonts w:ascii="Symbol" w:hAnsi="Symbol" w:hint="default"/>
+      </w:rPr>
+    </w:lvl>
+    <w:lvl w:ilvl="1" w:tplc="08090003" w:tentative="1">
+      <w:start w:val="1"/>
+      <w:numFmt w:val="bullet"/>
+      <w:lvlText w:val="o"/>
+      <w:lvlJc w:val="left"/>
+      <w:pPr>
+        <w:ind w:left="1440" w:hanging="360"/>
+      </w:pPr>
+      <w:rPr>
+        <w:rFonts w:ascii="Courier New" w:hAnsi="Courier New" w:cs="Courier New" w:hint="default"/>
+      </w:rPr>
+    </w:lvl>
+    <w:lvl w:ilvl="2" w:tplc="08090005" w:tentative="1">
+      <w:start w:val="1"/>
+      <w:numFmt w:val="bullet"/>
+      <w:lvlText w:val=""/>
+      <w:lvlJc w:val="left"/>
+      <w:pPr>
+        <w:ind w:left="2160" w:hanging="360"/>
+      </w:pPr>
+      <w:rPr>
+        <w:rFonts w:ascii="Wingdings" w:hAnsi="Wingdings" w:hint="default"/>
+      </w:rPr>
+    </w:lvl>
+    <w:lvl w:ilvl="3" w:tplc="08090001" w:tentative="1">
+      <w:start w:val="1"/>
+      <w:numFmt w:val="bullet"/>
+      <w:lvlText w:val=""/>
+      <w:lvlJc w:val="left"/>
+      <w:pPr>
+        <w:ind w:left="2880" w:hanging="360"/>
+      </w:pPr>
+      <w:rPr>
+        <w:rFonts w:ascii="Symbol" w:hAnsi="Symbol" w:hint="default"/>
+      </w:rPr>
+    </w:lvl>
+    <w:lvl w:ilvl="4" w:tplc="08090003" w:tentative="1">
+      <w:start w:val="1"/>
+      <w:numFmt w:val="bullet"/>
+      <w:lvlText w:val="o"/>
+      <w:lvlJc w:val="left"/>
+      <w:pPr>
+        <w:ind w:left="3600" w:hanging="360"/>
+      </w:pPr>
+      <w:rPr>
+        <w:rFonts w:ascii="Courier New" w:hAnsi="Courier New" w:cs="Courier New" w:hint="default"/>
+      </w:rPr>
+    </w:lvl>
+    <w:lvl w:ilvl="5" w:tplc="08090005" w:tentative="1">
+      <w:start w:val="1"/>
+      <w:numFmt w:val="bullet"/>
+      <w:lvlText w:val=""/>
+      <w:lvlJc w:val="left"/>
+      <w:pPr>
+        <w:ind w:left="4320" w:hanging="360"/>
+      </w:pPr>
+      <w:rPr>
+        <w:rFonts w:ascii="Wingdings" w:hAnsi="Wingdings" w:hint="default"/>
+      </w:rPr>
+    </w:lvl>
+    <w:lvl w:ilvl="6" w:tplc="08090001" w:tentative="1">
+      <w:start w:val="1"/>
+      <w:numFmt w:val="bullet"/>
+      <w:lvlText w:val=""/>
+      <w:lvlJc w:val="left"/>
+      <w:pPr>
+        <w:ind w:left="5040" w:hanging="360"/>
+      </w:pPr>
+      <w:rPr>
+        <w:rFonts w:ascii="Symbol" w:hAnsi="Symbol" w:hint="default"/>
+      </w:rPr>
+    </w:lvl>
+    <w:lvl w:ilvl="7" w:tplc="08090003" w:tentative="1">
+      <w:start w:val="1"/>
+      <w:numFmt w:val="bullet"/>
+      <w:lvlText w:val="o"/>
+      <w:lvlJc w:val="left"/>
+      <w:pPr>
+        <w:ind w:left="5760" w:hanging="360"/>
+      </w:pPr>
+      <w:rPr>
+        <w:rFonts w:ascii="Courier New" w:hAnsi="Courier New" w:cs="Courier New" w:hint="default"/>
+      </w:rPr>
+    </w:lvl>
+    <w:lvl w:ilvl="8" w:tplc="08090005" w:tentative="1">
+      <w:start w:val="1"/>
+      <w:numFmt w:val="bullet"/>
+      <w:lvlText w:val=""/>
+      <w:lvlJc w:val="left"/>
+      <w:pPr>
+        <w:ind w:left="6480" w:hanging="360"/>
+      </w:pPr>
+      <w:rPr>
+        <w:rFonts w:ascii="Wingdings" w:hAnsi="Wingdings" w:hint="default"/>
+      </w:rPr>
+    </w:lvl>
+  </w:abstractNum>
+  <w:abstractNum w:abstractNumId="5" w15:restartNumberingAfterBreak="0">
     <w:nsid w:val="572B5912"/>
     <w:multiLevelType w:val="hybridMultilevel"/>
     <w:tmpl w:val="A4CA415E"/>
@@ -2349,7 +3347,233 @@
       </w:rPr>
     </w:lvl>
   </w:abstractNum>
-  <w:abstractNum w:abstractNumId="4" w15:restartNumberingAfterBreak="0">
+  <w:abstractNum w:abstractNumId="6" w15:restartNumberingAfterBreak="0">
+    <w:nsid w:val="5F601E0F"/>
+    <w:multiLevelType w:val="hybridMultilevel"/>
+    <w:tmpl w:val="959C2EC4"/>
+    <w:lvl w:ilvl="0" w:tplc="08090001">
+      <w:start w:val="1"/>
+      <w:numFmt w:val="bullet"/>
+      <w:lvlText w:val=""/>
+      <w:lvlJc w:val="left"/>
+      <w:pPr>
+        <w:ind w:left="720" w:hanging="360"/>
+      </w:pPr>
+      <w:rPr>
+        <w:rFonts w:ascii="Symbol" w:hAnsi="Symbol" w:hint="default"/>
+      </w:rPr>
+    </w:lvl>
+    <w:lvl w:ilvl="1" w:tplc="08090003" w:tentative="1">
+      <w:start w:val="1"/>
+      <w:numFmt w:val="bullet"/>
+      <w:lvlText w:val="o"/>
+      <w:lvlJc w:val="left"/>
+      <w:pPr>
+        <w:ind w:left="1440" w:hanging="360"/>
+      </w:pPr>
+      <w:rPr>
+        <w:rFonts w:ascii="Courier New" w:hAnsi="Courier New" w:cs="Courier New" w:hint="default"/>
+      </w:rPr>
+    </w:lvl>
+    <w:lvl w:ilvl="2" w:tplc="08090005" w:tentative="1">
+      <w:start w:val="1"/>
+      <w:numFmt w:val="bullet"/>
+      <w:lvlText w:val=""/>
+      <w:lvlJc w:val="left"/>
+      <w:pPr>
+        <w:ind w:left="2160" w:hanging="360"/>
+      </w:pPr>
+      <w:rPr>
+        <w:rFonts w:ascii="Wingdings" w:hAnsi="Wingdings" w:hint="default"/>
+      </w:rPr>
+    </w:lvl>
+    <w:lvl w:ilvl="3" w:tplc="08090001" w:tentative="1">
+      <w:start w:val="1"/>
+      <w:numFmt w:val="bullet"/>
+      <w:lvlText w:val=""/>
+      <w:lvlJc w:val="left"/>
+      <w:pPr>
+        <w:ind w:left="2880" w:hanging="360"/>
+      </w:pPr>
+      <w:rPr>
+        <w:rFonts w:ascii="Symbol" w:hAnsi="Symbol" w:hint="default"/>
+      </w:rPr>
+    </w:lvl>
+    <w:lvl w:ilvl="4" w:tplc="08090003" w:tentative="1">
+      <w:start w:val="1"/>
+      <w:numFmt w:val="bullet"/>
+      <w:lvlText w:val="o"/>
+      <w:lvlJc w:val="left"/>
+      <w:pPr>
+        <w:ind w:left="3600" w:hanging="360"/>
+      </w:pPr>
+      <w:rPr>
+        <w:rFonts w:ascii="Courier New" w:hAnsi="Courier New" w:cs="Courier New" w:hint="default"/>
+      </w:rPr>
+    </w:lvl>
+    <w:lvl w:ilvl="5" w:tplc="08090005" w:tentative="1">
+      <w:start w:val="1"/>
+      <w:numFmt w:val="bullet"/>
+      <w:lvlText w:val=""/>
+      <w:lvlJc w:val="left"/>
+      <w:pPr>
+        <w:ind w:left="4320" w:hanging="360"/>
+      </w:pPr>
+      <w:rPr>
+        <w:rFonts w:ascii="Wingdings" w:hAnsi="Wingdings" w:hint="default"/>
+      </w:rPr>
+    </w:lvl>
+    <w:lvl w:ilvl="6" w:tplc="08090001" w:tentative="1">
+      <w:start w:val="1"/>
+      <w:numFmt w:val="bullet"/>
+      <w:lvlText w:val=""/>
+      <w:lvlJc w:val="left"/>
+      <w:pPr>
+        <w:ind w:left="5040" w:hanging="360"/>
+      </w:pPr>
+      <w:rPr>
+        <w:rFonts w:ascii="Symbol" w:hAnsi="Symbol" w:hint="default"/>
+      </w:rPr>
+    </w:lvl>
+    <w:lvl w:ilvl="7" w:tplc="08090003" w:tentative="1">
+      <w:start w:val="1"/>
+      <w:numFmt w:val="bullet"/>
+      <w:lvlText w:val="o"/>
+      <w:lvlJc w:val="left"/>
+      <w:pPr>
+        <w:ind w:left="5760" w:hanging="360"/>
+      </w:pPr>
+      <w:rPr>
+        <w:rFonts w:ascii="Courier New" w:hAnsi="Courier New" w:cs="Courier New" w:hint="default"/>
+      </w:rPr>
+    </w:lvl>
+    <w:lvl w:ilvl="8" w:tplc="08090005" w:tentative="1">
+      <w:start w:val="1"/>
+      <w:numFmt w:val="bullet"/>
+      <w:lvlText w:val=""/>
+      <w:lvlJc w:val="left"/>
+      <w:pPr>
+        <w:ind w:left="6480" w:hanging="360"/>
+      </w:pPr>
+      <w:rPr>
+        <w:rFonts w:ascii="Wingdings" w:hAnsi="Wingdings" w:hint="default"/>
+      </w:rPr>
+    </w:lvl>
+  </w:abstractNum>
+  <w:abstractNum w:abstractNumId="7" w15:restartNumberingAfterBreak="0">
+    <w:nsid w:val="6C152B49"/>
+    <w:multiLevelType w:val="hybridMultilevel"/>
+    <w:tmpl w:val="84ECBCA0"/>
+    <w:lvl w:ilvl="0" w:tplc="08090001">
+      <w:start w:val="1"/>
+      <w:numFmt w:val="bullet"/>
+      <w:lvlText w:val=""/>
+      <w:lvlJc w:val="left"/>
+      <w:pPr>
+        <w:ind w:left="720" w:hanging="360"/>
+      </w:pPr>
+      <w:rPr>
+        <w:rFonts w:ascii="Symbol" w:hAnsi="Symbol" w:hint="default"/>
+      </w:rPr>
+    </w:lvl>
+    <w:lvl w:ilvl="1" w:tplc="08090003" w:tentative="1">
+      <w:start w:val="1"/>
+      <w:numFmt w:val="bullet"/>
+      <w:lvlText w:val="o"/>
+      <w:lvlJc w:val="left"/>
+      <w:pPr>
+        <w:ind w:left="1440" w:hanging="360"/>
+      </w:pPr>
+      <w:rPr>
+        <w:rFonts w:ascii="Courier New" w:hAnsi="Courier New" w:cs="Courier New" w:hint="default"/>
+      </w:rPr>
+    </w:lvl>
+    <w:lvl w:ilvl="2" w:tplc="08090005" w:tentative="1">
+      <w:start w:val="1"/>
+      <w:numFmt w:val="bullet"/>
+      <w:lvlText w:val=""/>
+      <w:lvlJc w:val="left"/>
+      <w:pPr>
+        <w:ind w:left="2160" w:hanging="360"/>
+      </w:pPr>
+      <w:rPr>
+        <w:rFonts w:ascii="Wingdings" w:hAnsi="Wingdings" w:hint="default"/>
+      </w:rPr>
+    </w:lvl>
+    <w:lvl w:ilvl="3" w:tplc="08090001" w:tentative="1">
+      <w:start w:val="1"/>
+      <w:numFmt w:val="bullet"/>
+      <w:lvlText w:val=""/>
+      <w:lvlJc w:val="left"/>
+      <w:pPr>
+        <w:ind w:left="2880" w:hanging="360"/>
+      </w:pPr>
+      <w:rPr>
+        <w:rFonts w:ascii="Symbol" w:hAnsi="Symbol" w:hint="default"/>
+      </w:rPr>
+    </w:lvl>
+    <w:lvl w:ilvl="4" w:tplc="08090003" w:tentative="1">
+      <w:start w:val="1"/>
+      <w:numFmt w:val="bullet"/>
+      <w:lvlText w:val="o"/>
+      <w:lvlJc w:val="left"/>
+      <w:pPr>
+        <w:ind w:left="3600" w:hanging="360"/>
+      </w:pPr>
+      <w:rPr>
+        <w:rFonts w:ascii="Courier New" w:hAnsi="Courier New" w:cs="Courier New" w:hint="default"/>
+      </w:rPr>
+    </w:lvl>
+    <w:lvl w:ilvl="5" w:tplc="08090005" w:tentative="1">
+      <w:start w:val="1"/>
+      <w:numFmt w:val="bullet"/>
+      <w:lvlText w:val=""/>
+      <w:lvlJc w:val="left"/>
+      <w:pPr>
+        <w:ind w:left="4320" w:hanging="360"/>
+      </w:pPr>
+      <w:rPr>
+        <w:rFonts w:ascii="Wingdings" w:hAnsi="Wingdings" w:hint="default"/>
+      </w:rPr>
+    </w:lvl>
+    <w:lvl w:ilvl="6" w:tplc="08090001" w:tentative="1">
+      <w:start w:val="1"/>
+      <w:numFmt w:val="bullet"/>
+      <w:lvlText w:val=""/>
+      <w:lvlJc w:val="left"/>
+      <w:pPr>
+        <w:ind w:left="5040" w:hanging="360"/>
+      </w:pPr>
+      <w:rPr>
+        <w:rFonts w:ascii="Symbol" w:hAnsi="Symbol" w:hint="default"/>
+      </w:rPr>
+    </w:lvl>
+    <w:lvl w:ilvl="7" w:tplc="08090003" w:tentative="1">
+      <w:start w:val="1"/>
+      <w:numFmt w:val="bullet"/>
+      <w:lvlText w:val="o"/>
+      <w:lvlJc w:val="left"/>
+      <w:pPr>
+        <w:ind w:left="5760" w:hanging="360"/>
+      </w:pPr>
+      <w:rPr>
+        <w:rFonts w:ascii="Courier New" w:hAnsi="Courier New" w:cs="Courier New" w:hint="default"/>
+      </w:rPr>
+    </w:lvl>
+    <w:lvl w:ilvl="8" w:tplc="08090005" w:tentative="1">
+      <w:start w:val="1"/>
+      <w:numFmt w:val="bullet"/>
+      <w:lvlText w:val=""/>
+      <w:lvlJc w:val="left"/>
+      <w:pPr>
+        <w:ind w:left="6480" w:hanging="360"/>
+      </w:pPr>
+      <w:rPr>
+        <w:rFonts w:ascii="Wingdings" w:hAnsi="Wingdings" w:hint="default"/>
+      </w:rPr>
+    </w:lvl>
+  </w:abstractNum>
+  <w:abstractNum w:abstractNumId="8" w15:restartNumberingAfterBreak="0">
     <w:nsid w:val="79580094"/>
     <w:multiLevelType w:val="hybridMultilevel"/>
     <w:tmpl w:val="95B4B9B6"/>
@@ -2463,7 +3687,7 @@
     </w:lvl>
   </w:abstractNum>
   <w:num w:numId="1">
-    <w:abstractNumId w:val="3"/>
+    <w:abstractNumId w:val="5"/>
   </w:num>
   <w:num w:numId="2">
     <w:abstractNumId w:val="1"/>
@@ -2472,10 +3696,22 @@
     <w:abstractNumId w:val="0"/>
   </w:num>
   <w:num w:numId="4">
+    <w:abstractNumId w:val="3"/>
+  </w:num>
+  <w:num w:numId="5">
+    <w:abstractNumId w:val="8"/>
+  </w:num>
+  <w:num w:numId="6">
     <w:abstractNumId w:val="2"/>
   </w:num>
-  <w:num w:numId="5">
+  <w:num w:numId="7">
+    <w:abstractNumId w:val="7"/>
+  </w:num>
+  <w:num w:numId="8">
     <w:abstractNumId w:val="4"/>
+  </w:num>
+  <w:num w:numId="9">
+    <w:abstractNumId w:val="6"/>
   </w:num>
 </w:numbering>
 </file>
@@ -2605,6 +3841,7 @@
     <w:lsdException w:name="HTML Sample" w:semiHidden="1" w:unhideWhenUsed="1"/>
     <w:lsdException w:name="HTML Typewriter" w:semiHidden="1" w:unhideWhenUsed="1"/>
     <w:lsdException w:name="HTML Variable" w:semiHidden="1" w:unhideWhenUsed="1"/>
+    <w:lsdException w:name="Normal Table" w:semiHidden="1" w:unhideWhenUsed="1"/>
     <w:lsdException w:name="annotation subject" w:semiHidden="1" w:unhideWhenUsed="1"/>
     <w:lsdException w:name="No List" w:semiHidden="1" w:unhideWhenUsed="1"/>
     <w:lsdException w:name="Outline List 1" w:semiHidden="1" w:unhideWhenUsed="1"/>
@@ -2648,8 +3885,10 @@
     <w:lsdException w:name="Table Elegant" w:semiHidden="1" w:unhideWhenUsed="1"/>
     <w:lsdException w:name="Table Professional" w:semiHidden="1" w:unhideWhenUsed="1"/>
     <w:lsdException w:name="Table Subtle 1" w:semiHidden="1" w:unhideWhenUsed="1"/>
+    <w:lsdException w:name="Table Subtle 2" w:semiHidden="1" w:unhideWhenUsed="1"/>
     <w:lsdException w:name="Table Web 1" w:semiHidden="1" w:unhideWhenUsed="1"/>
     <w:lsdException w:name="Table Web 2" w:semiHidden="1" w:unhideWhenUsed="1"/>
+    <w:lsdException w:name="Table Web 3" w:semiHidden="1" w:unhideWhenUsed="1"/>
     <w:lsdException w:name="Balloon Text" w:semiHidden="1" w:unhideWhenUsed="1"/>
     <w:lsdException w:name="Table Grid" w:uiPriority="39"/>
     <w:lsdException w:name="Table Theme" w:semiHidden="1" w:unhideWhenUsed="1"/>
@@ -3086,6 +4325,22 @@
       <w:u w:val="single"/>
     </w:rPr>
   </w:style>
+  <w:style w:type="paragraph" w:customStyle="1" w:styleId="H2">
+    <w:name w:val="H2"/>
+    <w:basedOn w:val="Normal"/>
+    <w:rsid w:val="00111E7C"/>
+    <w:pPr>
+      <w:widowControl/>
+      <w:autoSpaceDE/>
+      <w:autoSpaceDN/>
+    </w:pPr>
+    <w:rPr>
+      <w:rFonts w:ascii="Times New Roman" w:eastAsia="Times New Roman" w:hAnsi="Times New Roman" w:cs="Times New Roman"/>
+      <w:b/>
+      <w:sz w:val="28"/>
+      <w:szCs w:val="24"/>
+    </w:rPr>
+  </w:style>
 </w:styles>
 </file>
 

</xml_diff>

<commit_message>
Update Week 01 CP-2
</commit_message>
<xml_diff>
--- a/Weekly Progress Report/weekly-progress-report.docx
+++ b/Weekly Progress Report/weekly-progress-report.docx
@@ -276,15 +276,7 @@
         <w:tab/>
       </w:r>
       <w:r>
-        <w:t xml:space="preserve">Mr. </w:t>
-      </w:r>
-      <w:proofErr w:type="spellStart"/>
-      <w:r>
-        <w:t>Aamir</w:t>
-      </w:r>
-      <w:proofErr w:type="spellEnd"/>
-      <w:r>
-        <w:t xml:space="preserve"> Zia </w:t>
+        <w:t xml:space="preserve">Mr. Aamir Zia </w:t>
       </w:r>
       <w:r>
         <w:rPr>
@@ -326,19 +318,11 @@
         </w:rPr>
         <w:t xml:space="preserve"> </w:t>
       </w:r>
-      <w:proofErr w:type="spellStart"/>
       <w:r>
         <w:rPr>
           <w:spacing w:val="-2"/>
         </w:rPr>
-        <w:t>Ilyas</w:t>
-      </w:r>
-      <w:proofErr w:type="spellEnd"/>
-      <w:r>
-        <w:rPr>
-          <w:spacing w:val="-2"/>
-        </w:rPr>
-        <w:t xml:space="preserve"> </w:t>
+        <w:t xml:space="preserve">Ilyas </w:t>
       </w:r>
       <w:r>
         <w:rPr>
@@ -418,11 +402,9 @@
         </w:rPr>
         <w:t xml:space="preserve"> </w:t>
       </w:r>
-      <w:proofErr w:type="spellStart"/>
       <w:r>
         <w:t>Ullah</w:t>
       </w:r>
-      <w:proofErr w:type="spellEnd"/>
       <w:r>
         <w:rPr>
           <w:spacing w:val="-9"/>
@@ -472,7 +454,6 @@
         </w:rPr>
         <w:t xml:space="preserve"> </w:t>
       </w:r>
-      <w:proofErr w:type="spellStart"/>
       <w:r>
         <w:rPr>
           <w:color w:val="2C74B5"/>
@@ -480,7 +461,6 @@
         </w:rPr>
         <w:t>Github</w:t>
       </w:r>
-      <w:proofErr w:type="spellEnd"/>
       <w:r>
         <w:rPr>
           <w:color w:val="2C74B5"/>
@@ -664,8 +644,6 @@
           <w:cols w:space="720"/>
         </w:sectPr>
       </w:pPr>
-      <w:bookmarkStart w:id="0" w:name="_GoBack"/>
-      <w:bookmarkEnd w:id="0"/>
       <w:r>
         <w:rPr>
           <w:noProof/>
@@ -1077,23 +1055,7 @@
                                       <w:b/>
                                       <w:sz w:val="24"/>
                                     </w:rPr>
-                                    <w:t xml:space="preserve">Member ( Muhammad Najee </w:t>
-                                  </w:r>
-                                  <w:proofErr w:type="spellStart"/>
-                                  <w:r>
-                                    <w:rPr>
-                                      <w:b/>
-                                      <w:sz w:val="24"/>
-                                    </w:rPr>
-                                    <w:t>Ullah</w:t>
-                                  </w:r>
-                                  <w:proofErr w:type="spellEnd"/>
-                                  <w:r>
-                                    <w:rPr>
-                                      <w:b/>
-                                      <w:sz w:val="24"/>
-                                    </w:rPr>
-                                    <w:t xml:space="preserve"> </w:t>
+                                    <w:t xml:space="preserve">Member ( Muhammad Najee Ullah </w:t>
                                   </w:r>
                                   <w:r>
                                     <w:rPr>
@@ -1414,15 +1376,7 @@
                                     <w:t xml:space="preserve"> </w:t>
                                   </w:r>
                                   <w:r>
-                                    <w:t xml:space="preserve">project. </w:t>
-                                  </w:r>
-                                  <w:proofErr w:type="gramStart"/>
-                                  <w:r>
-                                    <w:t>And also</w:t>
-                                  </w:r>
-                                  <w:proofErr w:type="gramEnd"/>
-                                  <w:r>
-                                    <w:t xml:space="preserve"> discussed ideas</w:t>
+                                    <w:t>project. And also discussed ideas</w:t>
                                   </w:r>
                                   <w:r>
                                     <w:rPr>
@@ -3041,23 +2995,7 @@
                                 <w:b/>
                                 <w:sz w:val="24"/>
                               </w:rPr>
-                              <w:t xml:space="preserve">Member ( Muhammad Najee </w:t>
-                            </w:r>
-                            <w:proofErr w:type="spellStart"/>
-                            <w:r>
-                              <w:rPr>
-                                <w:b/>
-                                <w:sz w:val="24"/>
-                              </w:rPr>
-                              <w:t>Ullah</w:t>
-                            </w:r>
-                            <w:proofErr w:type="spellEnd"/>
-                            <w:r>
-                              <w:rPr>
-                                <w:b/>
-                                <w:sz w:val="24"/>
-                              </w:rPr>
-                              <w:t xml:space="preserve"> </w:t>
+                              <w:t xml:space="preserve">Member ( Muhammad Najee Ullah </w:t>
                             </w:r>
                             <w:r>
                               <w:rPr>
@@ -3378,15 +3316,7 @@
                               <w:t xml:space="preserve"> </w:t>
                             </w:r>
                             <w:r>
-                              <w:t xml:space="preserve">project. </w:t>
-                            </w:r>
-                            <w:proofErr w:type="gramStart"/>
-                            <w:r>
-                              <w:t>And also</w:t>
-                            </w:r>
-                            <w:proofErr w:type="gramEnd"/>
-                            <w:r>
-                              <w:t xml:space="preserve"> discussed ideas</w:t>
+                              <w:t>project. And also discussed ideas</w:t>
                             </w:r>
                             <w:r>
                               <w:rPr>
@@ -5104,15 +5034,7 @@
               <w:t xml:space="preserve"> </w:t>
             </w:r>
             <w:r>
-              <w:t xml:space="preserve">for his approval. </w:t>
-            </w:r>
-            <w:proofErr w:type="gramStart"/>
-            <w:r>
-              <w:t>Also</w:t>
-            </w:r>
-            <w:proofErr w:type="gramEnd"/>
-            <w:r>
-              <w:t xml:space="preserve"> we are talking about</w:t>
+              <w:t>for his approval. Also we are talking about</w:t>
             </w:r>
             <w:r>
               <w:rPr>
@@ -5581,7 +5503,6 @@
               <w:pStyle w:val="TableParagraph"/>
               <w:ind w:left="1643" w:right="1847"/>
             </w:pPr>
-            <w:proofErr w:type="gramStart"/>
             <w:r>
               <w:t>No</w:t>
             </w:r>
@@ -5630,7 +5551,6 @@
             <w:r>
               <w:t>us</w:t>
             </w:r>
-            <w:proofErr w:type="gramEnd"/>
             <w:r>
               <w:rPr>
                 <w:spacing w:val="-9"/>
@@ -5938,7 +5858,6 @@
               </w:rPr>
               <w:t xml:space="preserve"> </w:t>
             </w:r>
-            <w:proofErr w:type="gramStart"/>
             <w:r>
               <w:t>was</w:t>
             </w:r>
@@ -5952,14 +5871,7 @@
               <w:rPr>
                 <w:spacing w:val="-4"/>
               </w:rPr>
-              <w:t>done</w:t>
-            </w:r>
-            <w:proofErr w:type="gramEnd"/>
-            <w:r>
-              <w:rPr>
-                <w:spacing w:val="-4"/>
-              </w:rPr>
-              <w:t>.</w:t>
+              <w:t>done.</w:t>
             </w:r>
           </w:p>
         </w:tc>
@@ -6019,7 +5931,6 @@
               </w:rPr>
               <w:t xml:space="preserve"> </w:t>
             </w:r>
-            <w:proofErr w:type="gramStart"/>
             <w:r>
               <w:t>was</w:t>
             </w:r>
@@ -6033,14 +5944,7 @@
               <w:rPr>
                 <w:spacing w:val="-4"/>
               </w:rPr>
-              <w:t>done</w:t>
-            </w:r>
-            <w:proofErr w:type="gramEnd"/>
-            <w:r>
-              <w:rPr>
-                <w:spacing w:val="-4"/>
-              </w:rPr>
-              <w:t>.</w:t>
+              <w:t>done.</w:t>
             </w:r>
           </w:p>
         </w:tc>
@@ -6731,7 +6635,6 @@
               </w:rPr>
               <w:t xml:space="preserve"> </w:t>
             </w:r>
-            <w:proofErr w:type="gramStart"/>
             <w:r>
               <w:t>made</w:t>
             </w:r>
@@ -6747,7 +6650,6 @@
               </w:rPr>
               <w:t>.</w:t>
             </w:r>
-            <w:proofErr w:type="gramEnd"/>
           </w:p>
           <w:p>
             <w:pPr>
@@ -8876,15 +8778,7 @@
               <w:ind w:left="100"/>
             </w:pPr>
             <w:r>
-              <w:t xml:space="preserve">Made a Model of User for user registration and </w:t>
-            </w:r>
-            <w:proofErr w:type="gramStart"/>
-            <w:r>
-              <w:t>login .</w:t>
-            </w:r>
-            <w:proofErr w:type="gramEnd"/>
-            <w:r>
-              <w:t xml:space="preserve"> If User credentials</w:t>
+              <w:t>Made a Model of User for user registration and login . If User credentials</w:t>
             </w:r>
             <w:r>
               <w:rPr>
@@ -10408,23 +10302,7 @@
                 <w:b/>
                 <w:sz w:val="24"/>
               </w:rPr>
-              <w:t xml:space="preserve">( Muhammad Najee </w:t>
-            </w:r>
-            <w:proofErr w:type="spellStart"/>
-            <w:r>
-              <w:rPr>
-                <w:b/>
-                <w:sz w:val="24"/>
-              </w:rPr>
-              <w:t>Ullah</w:t>
-            </w:r>
-            <w:proofErr w:type="spellEnd"/>
-            <w:r>
-              <w:rPr>
-                <w:b/>
-                <w:sz w:val="24"/>
-              </w:rPr>
-              <w:t xml:space="preserve"> </w:t>
+              <w:t xml:space="preserve">( Muhammad Najee Ullah </w:t>
             </w:r>
             <w:r>
               <w:rPr>
@@ -10571,19 +10449,11 @@
               </w:rPr>
               <w:t xml:space="preserve">Used </w:t>
             </w:r>
-            <w:proofErr w:type="spellStart"/>
-            <w:r>
-              <w:rPr>
-                <w:sz w:val="24"/>
-              </w:rPr>
-              <w:t>Cloudinary</w:t>
-            </w:r>
-            <w:proofErr w:type="spellEnd"/>
-            <w:r>
-              <w:rPr>
-                <w:sz w:val="24"/>
-              </w:rPr>
-              <w:t xml:space="preserve"> for User Images</w:t>
+            <w:r>
+              <w:rPr>
+                <w:sz w:val="24"/>
+              </w:rPr>
+              <w:t>Cloudinary for User Images</w:t>
             </w:r>
           </w:p>
           <w:p>
@@ -10636,19 +10506,11 @@
                 <w:sz w:val="24"/>
               </w:rPr>
             </w:pPr>
-            <w:proofErr w:type="gramStart"/>
-            <w:r>
-              <w:rPr>
-                <w:sz w:val="24"/>
-              </w:rPr>
-              <w:t>tab</w:t>
-            </w:r>
-            <w:proofErr w:type="gramEnd"/>
-            <w:r>
-              <w:rPr>
-                <w:sz w:val="24"/>
-              </w:rPr>
-              <w:t xml:space="preserve"> on his dashboard.</w:t>
+            <w:r>
+              <w:rPr>
+                <w:sz w:val="24"/>
+              </w:rPr>
+              <w:t>tab on his dashboard.</w:t>
             </w:r>
           </w:p>
           <w:p>
@@ -10666,35 +10528,7 @@
               <w:rPr>
                 <w:sz w:val="24"/>
               </w:rPr>
-              <w:t xml:space="preserve">Updated Users Tab in Admin </w:t>
-            </w:r>
-            <w:proofErr w:type="gramStart"/>
-            <w:r>
-              <w:rPr>
-                <w:sz w:val="24"/>
-              </w:rPr>
-              <w:t>Dashboard .</w:t>
-            </w:r>
-            <w:proofErr w:type="gramEnd"/>
-            <w:r>
-              <w:rPr>
-                <w:sz w:val="24"/>
-              </w:rPr>
-              <w:t xml:space="preserve"> All users will be displayed on that tab and admin </w:t>
-            </w:r>
-            <w:proofErr w:type="gramStart"/>
-            <w:r>
-              <w:rPr>
-                <w:sz w:val="24"/>
-              </w:rPr>
-              <w:t>can also</w:t>
-            </w:r>
-            <w:proofErr w:type="gramEnd"/>
-            <w:r>
-              <w:rPr>
-                <w:sz w:val="24"/>
-              </w:rPr>
-              <w:t xml:space="preserve"> change the role of the user.</w:t>
+              <w:t>Updated Users Tab in Admin Dashboard . All users will be displayed on that tab and admin can also change the role of the user.</w:t>
             </w:r>
           </w:p>
           <w:p>
@@ -10712,21 +10546,7 @@
               <w:rPr>
                 <w:sz w:val="24"/>
               </w:rPr>
-              <w:t xml:space="preserve">On register page. If the user has </w:t>
-            </w:r>
-            <w:proofErr w:type="gramStart"/>
-            <w:r>
-              <w:rPr>
-                <w:sz w:val="24"/>
-              </w:rPr>
-              <w:t>registered</w:t>
-            </w:r>
-            <w:proofErr w:type="gramEnd"/>
-            <w:r>
-              <w:rPr>
-                <w:sz w:val="24"/>
-              </w:rPr>
-              <w:t xml:space="preserve"> he have to activate his account </w:t>
+              <w:t xml:space="preserve">On register page. If the user has registered he have to activate his account </w:t>
             </w:r>
             <w:r>
               <w:rPr>
@@ -10762,21 +10582,7 @@
               <w:rPr>
                 <w:sz w:val="24"/>
               </w:rPr>
-              <w:t xml:space="preserve">As user </w:t>
-            </w:r>
-            <w:proofErr w:type="gramStart"/>
-            <w:r>
-              <w:rPr>
-                <w:sz w:val="24"/>
-              </w:rPr>
-              <w:t>logins</w:t>
-            </w:r>
-            <w:proofErr w:type="gramEnd"/>
-            <w:r>
-              <w:rPr>
-                <w:sz w:val="24"/>
-              </w:rPr>
-              <w:t xml:space="preserve"> it</w:t>
+              <w:t>As user logins it</w:t>
             </w:r>
             <w:r>
               <w:rPr>
@@ -10910,19 +10716,11 @@
               </w:rPr>
               <w:t xml:space="preserve">Also added Notification component in the Dashboards headers. For </w:t>
             </w:r>
-            <w:proofErr w:type="gramStart"/>
-            <w:r>
-              <w:rPr>
-                <w:sz w:val="24"/>
-              </w:rPr>
-              <w:t>now</w:t>
-            </w:r>
-            <w:proofErr w:type="gramEnd"/>
-            <w:r>
-              <w:rPr>
-                <w:sz w:val="24"/>
-              </w:rPr>
-              <w:t xml:space="preserve"> no functionality is added to</w:t>
+            <w:r>
+              <w:rPr>
+                <w:sz w:val="24"/>
+              </w:rPr>
+              <w:t>now no functionality is added to</w:t>
             </w:r>
             <w:r>
               <w:rPr>
@@ -10947,35 +10745,7 @@
                 <w:sz w:val="24"/>
               </w:rPr>
               <w:lastRenderedPageBreak/>
-              <w:t xml:space="preserve">Implemented Whisper Ai for converting Speech to </w:t>
-            </w:r>
-            <w:proofErr w:type="gramStart"/>
-            <w:r>
-              <w:rPr>
-                <w:sz w:val="24"/>
-              </w:rPr>
-              <w:t>Text .</w:t>
-            </w:r>
-            <w:proofErr w:type="gramEnd"/>
-            <w:r>
-              <w:rPr>
-                <w:sz w:val="24"/>
-              </w:rPr>
-              <w:t xml:space="preserve"> Languages will </w:t>
-            </w:r>
-            <w:proofErr w:type="gramStart"/>
-            <w:r>
-              <w:rPr>
-                <w:sz w:val="24"/>
-              </w:rPr>
-              <w:t>be  English</w:t>
-            </w:r>
-            <w:proofErr w:type="gramEnd"/>
-            <w:r>
-              <w:rPr>
-                <w:sz w:val="24"/>
-              </w:rPr>
-              <w:t xml:space="preserve"> and Urdu. Final conversation will be converted into text</w:t>
+              <w:t>Implemented Whisper Ai for converting Speech to Text . Languages will be  English and Urdu. Final conversation will be converted into text</w:t>
             </w:r>
           </w:p>
           <w:p>
@@ -10993,35 +10763,7 @@
               <w:rPr>
                 <w:sz w:val="24"/>
               </w:rPr>
-              <w:t xml:space="preserve">As whisper converts voice to text that text </w:t>
-            </w:r>
-            <w:proofErr w:type="gramStart"/>
-            <w:r>
-              <w:rPr>
-                <w:sz w:val="24"/>
-              </w:rPr>
-              <w:t>will be used</w:t>
-            </w:r>
-            <w:proofErr w:type="gramEnd"/>
-            <w:r>
-              <w:rPr>
-                <w:sz w:val="24"/>
-              </w:rPr>
-              <w:t xml:space="preserve"> to generate SOAP notes for doctor and extracts medical info so that patient report can be made from that. Also Updated Patient and Doctor Dashboard so information from Database </w:t>
-            </w:r>
-            <w:proofErr w:type="gramStart"/>
-            <w:r>
-              <w:rPr>
-                <w:sz w:val="24"/>
-              </w:rPr>
-              <w:t>will be displayed</w:t>
-            </w:r>
-            <w:proofErr w:type="gramEnd"/>
-            <w:r>
-              <w:rPr>
-                <w:sz w:val="24"/>
-              </w:rPr>
-              <w:t xml:space="preserve"> there.</w:t>
+              <w:t>As whisper converts voice to text that text will be used to generate SOAP notes for doctor and extracts medical info so that patient report can be made from that. Also Updated Patient and Doctor Dashboard so information from Database will be displayed there.</w:t>
             </w:r>
           </w:p>
           <w:p>
@@ -11054,21 +10796,7 @@
               <w:rPr>
                 <w:sz w:val="24"/>
               </w:rPr>
-              <w:t xml:space="preserve">In </w:t>
-            </w:r>
-            <w:proofErr w:type="gramStart"/>
-            <w:r>
-              <w:rPr>
-                <w:sz w:val="24"/>
-              </w:rPr>
-              <w:t>Doctor</w:t>
-            </w:r>
-            <w:proofErr w:type="gramEnd"/>
-            <w:r>
-              <w:rPr>
-                <w:sz w:val="24"/>
-              </w:rPr>
-              <w:t xml:space="preserve"> dashboard stats appointment and patient records are updated with real data.</w:t>
+              <w:t>In Doctor dashboard stats appointment and patient records are updated with real data.</w:t>
             </w:r>
           </w:p>
           <w:p>
@@ -11157,21 +10885,7 @@
               <w:rPr>
                 <w:sz w:val="24"/>
               </w:rPr>
-              <w:t xml:space="preserve">atient schedules </w:t>
-            </w:r>
-            <w:proofErr w:type="gramStart"/>
-            <w:r>
-              <w:rPr>
-                <w:sz w:val="24"/>
-              </w:rPr>
-              <w:t>appointment which</w:t>
-            </w:r>
-            <w:proofErr w:type="gramEnd"/>
-            <w:r>
-              <w:rPr>
-                <w:sz w:val="24"/>
-              </w:rPr>
-              <w:t xml:space="preserve"> goes into pending state until doctor confirms it in his dashboard</w:t>
+              <w:t>atient schedules appointment which goes into pending state until doctor confirms it in his dashboard</w:t>
             </w:r>
             <w:r>
               <w:rPr>
@@ -11183,21 +10897,7 @@
               <w:rPr>
                 <w:sz w:val="24"/>
               </w:rPr>
-              <w:t xml:space="preserve">Fetch appointments in patient dashboard and their </w:t>
-            </w:r>
-            <w:proofErr w:type="gramStart"/>
-            <w:r>
-              <w:rPr>
-                <w:sz w:val="24"/>
-              </w:rPr>
-              <w:t>current status</w:t>
-            </w:r>
-            <w:proofErr w:type="gramEnd"/>
-            <w:r>
-              <w:rPr>
-                <w:sz w:val="24"/>
-              </w:rPr>
-              <w:t>.</w:t>
+              <w:t>Fetch appointments in patient dashboard and their current status.</w:t>
             </w:r>
           </w:p>
           <w:p>
@@ -11249,21 +10949,7 @@
               <w:rPr>
                 <w:sz w:val="24"/>
               </w:rPr>
-              <w:t xml:space="preserve">Receptionist can also manage appointment creation </w:t>
-            </w:r>
-            <w:proofErr w:type="gramStart"/>
-            <w:r>
-              <w:rPr>
-                <w:sz w:val="24"/>
-              </w:rPr>
-              <w:t>either through individual patient or searching</w:t>
-            </w:r>
-            <w:proofErr w:type="gramEnd"/>
-            <w:r>
-              <w:rPr>
-                <w:sz w:val="24"/>
-              </w:rPr>
-              <w:t xml:space="preserve"> for both patients and doctors in schedule appointment tab.</w:t>
+              <w:t>Receptionist can also manage appointment creation either through individual patient or searching for both patients and doctors in schedule appointment tab.</w:t>
             </w:r>
           </w:p>
           <w:p>
@@ -11520,10 +11206,7 @@
               </w:rPr>
             </w:pPr>
             <w:r>
-              <w:t xml:space="preserve">     </w:t>
-            </w:r>
-            <w:r>
-              <w:t xml:space="preserve"> </w:t>
+              <w:t xml:space="preserve">      </w:t>
             </w:r>
             <w:r>
               <w:rPr>
@@ -11817,23 +11500,7 @@
                 <w:b/>
                 <w:sz w:val="24"/>
               </w:rPr>
-              <w:t xml:space="preserve">( Muhammad Najee </w:t>
-            </w:r>
-            <w:proofErr w:type="spellStart"/>
-            <w:r>
-              <w:rPr>
-                <w:b/>
-                <w:sz w:val="24"/>
-              </w:rPr>
-              <w:t>Ullah</w:t>
-            </w:r>
-            <w:proofErr w:type="spellEnd"/>
-            <w:r>
-              <w:rPr>
-                <w:b/>
-                <w:sz w:val="24"/>
-              </w:rPr>
-              <w:t xml:space="preserve"> </w:t>
+              <w:t xml:space="preserve">( Muhammad Najee Ullah </w:t>
             </w:r>
             <w:r>
               <w:rPr>
@@ -11898,13 +11565,435 @@
                 <w:color w:val="FFFFFF"/>
                 <w:spacing w:val="-5"/>
               </w:rPr>
-              <w:t>01</w:t>
+              <w:t>01]</w:t>
+            </w:r>
+          </w:p>
+          <w:p>
+            <w:pPr>
+              <w:pStyle w:val="TableParagraph"/>
+              <w:rPr>
+                <w:color w:val="FFFFFF"/>
+                <w:spacing w:val="-4"/>
+              </w:rPr>
+            </w:pPr>
+            <w:r>
+              <w:rPr>
+                <w:color w:val="FFFFFF"/>
+              </w:rPr>
+              <w:t xml:space="preserve">      02-Feb-2026</w:t>
+            </w:r>
+            <w:r>
+              <w:rPr>
+                <w:color w:val="FFFFFF"/>
+                <w:spacing w:val="-8"/>
+              </w:rPr>
+              <w:t xml:space="preserve"> </w:t>
+            </w:r>
+            <w:r>
+              <w:rPr>
+                <w:color w:val="FFFFFF"/>
+              </w:rPr>
+              <w:t>-</w:t>
+            </w:r>
+            <w:r>
+              <w:rPr>
+                <w:color w:val="FFFFFF"/>
+                <w:spacing w:val="-10"/>
+              </w:rPr>
+              <w:t xml:space="preserve"> </w:t>
+            </w:r>
+            <w:r>
+              <w:rPr>
+                <w:color w:val="FFFFFF"/>
+              </w:rPr>
+              <w:t>08</w:t>
+            </w:r>
+            <w:r>
+              <w:rPr>
+                <w:color w:val="FFFFFF"/>
+                <w:spacing w:val="-7"/>
+              </w:rPr>
+              <w:t xml:space="preserve"> </w:t>
+            </w:r>
+            <w:r>
+              <w:rPr>
+                <w:color w:val="FFFFFF"/>
+              </w:rPr>
+              <w:t>Feb</w:t>
+            </w:r>
+            <w:r>
+              <w:rPr>
+                <w:color w:val="FFFFFF"/>
+                <w:spacing w:val="-7"/>
+              </w:rPr>
+              <w:t xml:space="preserve"> </w:t>
+            </w:r>
+            <w:r>
+              <w:rPr>
+                <w:color w:val="FFFFFF"/>
+                <w:spacing w:val="-4"/>
+              </w:rPr>
+              <w:t>2026</w:t>
+            </w:r>
+          </w:p>
+          <w:p>
+            <w:pPr>
+              <w:pStyle w:val="TableParagraph"/>
+              <w:rPr>
+                <w:color w:val="FFFFFF"/>
+                <w:spacing w:val="-4"/>
+              </w:rPr>
+            </w:pPr>
+          </w:p>
+          <w:p>
+            <w:pPr>
+              <w:pStyle w:val="TableParagraph"/>
+              <w:rPr>
+                <w:color w:val="FFFFFF"/>
+                <w:spacing w:val="-4"/>
+              </w:rPr>
+            </w:pPr>
+          </w:p>
+          <w:p>
+            <w:pPr>
+              <w:pStyle w:val="TableParagraph"/>
+              <w:rPr>
+                <w:color w:val="FFFFFF"/>
+                <w:spacing w:val="-4"/>
+              </w:rPr>
+            </w:pPr>
+          </w:p>
+          <w:p>
+            <w:pPr>
+              <w:pStyle w:val="TableParagraph"/>
+              <w:rPr>
+                <w:color w:val="FFFFFF"/>
+                <w:spacing w:val="-4"/>
+              </w:rPr>
+            </w:pPr>
+          </w:p>
+          <w:p>
+            <w:pPr>
+              <w:pStyle w:val="TableParagraph"/>
+              <w:rPr>
+                <w:color w:val="FFFFFF"/>
+                <w:spacing w:val="-4"/>
+              </w:rPr>
+            </w:pPr>
+          </w:p>
+          <w:p>
+            <w:pPr>
+              <w:pStyle w:val="TableParagraph"/>
+              <w:rPr>
+                <w:color w:val="FFFFFF"/>
+                <w:spacing w:val="-4"/>
+              </w:rPr>
+            </w:pPr>
+          </w:p>
+          <w:p>
+            <w:pPr>
+              <w:pStyle w:val="TableParagraph"/>
+              <w:rPr>
+                <w:color w:val="FFFFFF"/>
+                <w:spacing w:val="-4"/>
+              </w:rPr>
+            </w:pPr>
+          </w:p>
+          <w:p>
+            <w:pPr>
+              <w:pStyle w:val="TableParagraph"/>
+              <w:rPr>
+                <w:color w:val="FFFFFF"/>
+                <w:spacing w:val="-4"/>
+              </w:rPr>
+            </w:pPr>
+          </w:p>
+          <w:p>
+            <w:pPr>
+              <w:pStyle w:val="TableParagraph"/>
+              <w:rPr>
+                <w:color w:val="FFFFFF"/>
+                <w:spacing w:val="-4"/>
+              </w:rPr>
+            </w:pPr>
+          </w:p>
+          <w:p>
+            <w:pPr>
+              <w:pStyle w:val="TableParagraph"/>
+              <w:rPr>
+                <w:color w:val="FFFFFF"/>
+                <w:spacing w:val="-4"/>
+              </w:rPr>
+            </w:pPr>
+          </w:p>
+          <w:p>
+            <w:pPr>
+              <w:pStyle w:val="TableParagraph"/>
+              <w:rPr>
+                <w:color w:val="FFFFFF"/>
+                <w:spacing w:val="-4"/>
+              </w:rPr>
+            </w:pPr>
+          </w:p>
+          <w:p>
+            <w:pPr>
+              <w:pStyle w:val="TableParagraph"/>
+              <w:rPr>
+                <w:color w:val="FFFFFF"/>
+                <w:spacing w:val="-4"/>
+              </w:rPr>
+            </w:pPr>
+          </w:p>
+          <w:p>
+            <w:pPr>
+              <w:pStyle w:val="TableParagraph"/>
+              <w:rPr>
+                <w:color w:val="FFFFFF"/>
+                <w:spacing w:val="-4"/>
+              </w:rPr>
+            </w:pPr>
+          </w:p>
+          <w:p>
+            <w:pPr>
+              <w:pStyle w:val="TableParagraph"/>
+              <w:rPr>
+                <w:color w:val="FFFFFF"/>
+                <w:spacing w:val="-4"/>
+              </w:rPr>
+            </w:pPr>
+          </w:p>
+          <w:p>
+            <w:pPr>
+              <w:pStyle w:val="TableParagraph"/>
+              <w:rPr>
+                <w:color w:val="FFFFFF"/>
+                <w:spacing w:val="-4"/>
+              </w:rPr>
+            </w:pPr>
+          </w:p>
+          <w:p>
+            <w:pPr>
+              <w:pStyle w:val="TableParagraph"/>
+              <w:rPr>
+                <w:color w:val="FFFFFF"/>
+                <w:spacing w:val="-4"/>
+              </w:rPr>
+            </w:pPr>
+          </w:p>
+          <w:p>
+            <w:pPr>
+              <w:pStyle w:val="TableParagraph"/>
+              <w:rPr>
+                <w:color w:val="FFFFFF"/>
+                <w:spacing w:val="-4"/>
+              </w:rPr>
+            </w:pPr>
+          </w:p>
+          <w:p>
+            <w:pPr>
+              <w:pStyle w:val="TableParagraph"/>
+              <w:rPr>
+                <w:color w:val="FFFFFF"/>
+                <w:spacing w:val="-4"/>
+              </w:rPr>
+            </w:pPr>
+          </w:p>
+          <w:p>
+            <w:pPr>
+              <w:pStyle w:val="TableParagraph"/>
+              <w:rPr>
+                <w:color w:val="FFFFFF"/>
+                <w:spacing w:val="-4"/>
+              </w:rPr>
+            </w:pPr>
+          </w:p>
+          <w:p>
+            <w:pPr>
+              <w:pStyle w:val="TableParagraph"/>
+              <w:rPr>
+                <w:color w:val="FFFFFF"/>
+                <w:spacing w:val="-4"/>
+              </w:rPr>
+            </w:pPr>
+          </w:p>
+          <w:p>
+            <w:pPr>
+              <w:pStyle w:val="TableParagraph"/>
+              <w:rPr>
+                <w:color w:val="FFFFFF"/>
+                <w:spacing w:val="-4"/>
+              </w:rPr>
+            </w:pPr>
+          </w:p>
+          <w:p>
+            <w:pPr>
+              <w:pStyle w:val="TableParagraph"/>
+              <w:rPr>
+                <w:color w:val="FFFFFF"/>
+                <w:spacing w:val="-4"/>
+              </w:rPr>
+            </w:pPr>
+          </w:p>
+          <w:p>
+            <w:pPr>
+              <w:pStyle w:val="TableParagraph"/>
+              <w:rPr>
+                <w:color w:val="FFFFFF"/>
+                <w:spacing w:val="-4"/>
+              </w:rPr>
+            </w:pPr>
+          </w:p>
+          <w:p>
+            <w:pPr>
+              <w:pStyle w:val="TableParagraph"/>
+              <w:rPr>
+                <w:color w:val="FFFFFF"/>
+                <w:spacing w:val="-4"/>
+              </w:rPr>
+            </w:pPr>
+          </w:p>
+          <w:p>
+            <w:pPr>
+              <w:pStyle w:val="TableParagraph"/>
+              <w:rPr>
+                <w:color w:val="FFFFFF"/>
+                <w:spacing w:val="-4"/>
+              </w:rPr>
+            </w:pPr>
+          </w:p>
+          <w:p>
+            <w:pPr>
+              <w:pStyle w:val="TableParagraph"/>
+              <w:rPr>
+                <w:color w:val="FFFFFF"/>
+                <w:spacing w:val="-4"/>
+              </w:rPr>
+            </w:pPr>
+          </w:p>
+          <w:p>
+            <w:pPr>
+              <w:pStyle w:val="TableParagraph"/>
+              <w:rPr>
+                <w:color w:val="FFFFFF"/>
+                <w:spacing w:val="-4"/>
+              </w:rPr>
+            </w:pPr>
+          </w:p>
+          <w:p>
+            <w:pPr>
+              <w:pStyle w:val="TableParagraph"/>
+              <w:rPr>
+                <w:color w:val="FFFFFF"/>
+                <w:spacing w:val="-4"/>
+              </w:rPr>
+            </w:pPr>
+          </w:p>
+          <w:p>
+            <w:pPr>
+              <w:pStyle w:val="TableParagraph"/>
+              <w:rPr>
+                <w:color w:val="FFFFFF"/>
+                <w:spacing w:val="-4"/>
+              </w:rPr>
+            </w:pPr>
+          </w:p>
+          <w:p>
+            <w:pPr>
+              <w:pStyle w:val="TableParagraph"/>
+              <w:rPr>
+                <w:color w:val="FFFFFF"/>
+                <w:spacing w:val="-4"/>
+              </w:rPr>
+            </w:pPr>
+          </w:p>
+          <w:p>
+            <w:pPr>
+              <w:pStyle w:val="TableParagraph"/>
+              <w:rPr>
+                <w:color w:val="FFFFFF"/>
+                <w:spacing w:val="-4"/>
+              </w:rPr>
+            </w:pPr>
+          </w:p>
+          <w:p>
+            <w:pPr>
+              <w:pStyle w:val="TableParagraph"/>
+              <w:rPr>
+                <w:color w:val="FFFFFF"/>
+                <w:spacing w:val="-4"/>
+              </w:rPr>
+            </w:pPr>
+          </w:p>
+          <w:p>
+            <w:pPr>
+              <w:pStyle w:val="TableParagraph"/>
+              <w:rPr>
+                <w:color w:val="FFFFFF"/>
+                <w:spacing w:val="-4"/>
+              </w:rPr>
+            </w:pPr>
+          </w:p>
+          <w:p>
+            <w:pPr>
+              <w:pStyle w:val="TableParagraph"/>
+              <w:rPr>
+                <w:color w:val="FFFFFF"/>
+                <w:spacing w:val="-4"/>
+              </w:rPr>
+            </w:pPr>
+          </w:p>
+          <w:p>
+            <w:pPr>
+              <w:pStyle w:val="TableParagraph"/>
+              <w:rPr>
+                <w:color w:val="FFFFFF"/>
+                <w:spacing w:val="-4"/>
+              </w:rPr>
+            </w:pPr>
+          </w:p>
+          <w:p>
+            <w:pPr>
+              <w:pStyle w:val="TableParagraph"/>
+              <w:rPr>
+                <w:color w:val="FFFFFF"/>
+                <w:spacing w:val="-4"/>
+              </w:rPr>
+            </w:pPr>
+          </w:p>
+          <w:p>
+            <w:pPr>
+              <w:pStyle w:val="TableParagraph"/>
+              <w:ind w:left="87" w:right="164"/>
+              <w:jc w:val="center"/>
+              <w:rPr>
+                <w:b w:val="0"/>
+              </w:rPr>
+            </w:pPr>
+            <w:r>
+              <w:rPr>
+                <w:color w:val="FFFFFF"/>
+              </w:rPr>
+              <w:t>[Week</w:t>
+            </w:r>
+            <w:r>
+              <w:rPr>
+                <w:color w:val="FFFFFF"/>
+                <w:spacing w:val="-10"/>
+              </w:rPr>
+              <w:t xml:space="preserve"> </w:t>
             </w:r>
             <w:r>
               <w:rPr>
                 <w:color w:val="FFFFFF"/>
                 <w:spacing w:val="-5"/>
               </w:rPr>
+              <w:t>02</w:t>
+            </w:r>
+            <w:r>
+              <w:rPr>
+                <w:color w:val="FFFFFF"/>
+                <w:spacing w:val="-5"/>
+              </w:rPr>
               <w:t>]</w:t>
             </w:r>
           </w:p>
@@ -11919,7 +12008,13 @@
               <w:rPr>
                 <w:color w:val="FFFFFF"/>
               </w:rPr>
-              <w:t xml:space="preserve">      02-Feb-2026</w:t>
+              <w:t xml:space="preserve">      09</w:t>
+            </w:r>
+            <w:r>
+              <w:rPr>
+                <w:color w:val="FFFFFF"/>
+              </w:rPr>
+              <w:t>-Feb-2026</w:t>
             </w:r>
             <w:r>
               <w:rPr>
@@ -11945,13 +12040,7 @@
               <w:rPr>
                 <w:color w:val="FFFFFF"/>
               </w:rPr>
-              <w:t>0</w:t>
-            </w:r>
-            <w:r>
-              <w:rPr>
-                <w:color w:val="FFFFFF"/>
-              </w:rPr>
-              <w:t>8</w:t>
+              <w:t>15</w:t>
             </w:r>
             <w:r>
               <w:rPr>
@@ -11964,7 +12053,7 @@
               <w:rPr>
                 <w:color w:val="FFFFFF"/>
               </w:rPr>
-              <w:t>Sep</w:t>
+              <w:t>Feb</w:t>
             </w:r>
             <w:r>
               <w:rPr>
@@ -11998,11 +12087,21 @@
           <w:p>
             <w:pPr>
               <w:pStyle w:val="TableParagraph"/>
+              <w:numPr>
+                <w:ilvl w:val="0"/>
+                <w:numId w:val="20"/>
+              </w:numPr>
               <w:cnfStyle w:val="000000000000" w:firstRow="0" w:lastRow="0" w:firstColumn="0" w:lastColumn="0" w:oddVBand="0" w:evenVBand="0" w:oddHBand="0" w:evenHBand="0" w:firstRowFirstColumn="0" w:firstRowLastColumn="0" w:lastRowFirstColumn="0" w:lastRowLastColumn="0"/>
               <w:rPr>
                 <w:sz w:val="24"/>
               </w:rPr>
             </w:pPr>
+            <w:r>
+              <w:rPr>
+                <w:sz w:val="24"/>
+              </w:rPr>
+              <w:t>Added Billing Functionality.</w:t>
+            </w:r>
           </w:p>
           <w:p>
             <w:pPr>
@@ -12013,16 +12112,118 @@
                 <w:sz w:val="24"/>
               </w:rPr>
             </w:pPr>
-          </w:p>
-          <w:p>
-            <w:pPr>
-              <w:pStyle w:val="TableParagraph"/>
-              <w:ind w:left="720"/>
+            <w:r>
+              <w:rPr>
+                <w:sz w:val="24"/>
+              </w:rPr>
+              <w:t>If the patient appointment is approved then he will be presented with bill which shows the bill of the user and asks him to choose billing method either JazzCash or EasyPaisa or he is going to pay at hospital by visiting receptionist. It requires user to send it to particular account mentioned below after he choose the payment he would be asked to provide a screenshot of that payment in order to verify the payment. It will be verified by the receptionist . After receptionist verifies, the patient can view and download the invoice.</w:t>
+            </w:r>
+          </w:p>
+          <w:p>
+            <w:pPr>
+              <w:pStyle w:val="TableParagraph"/>
+              <w:numPr>
+                <w:ilvl w:val="0"/>
+                <w:numId w:val="20"/>
+              </w:numPr>
               <w:cnfStyle w:val="000000000000" w:firstRow="0" w:lastRow="0" w:firstColumn="0" w:lastColumn="0" w:oddVBand="0" w:evenVBand="0" w:oddHBand="0" w:evenHBand="0" w:firstRowFirstColumn="0" w:firstRowLastColumn="0" w:lastRowFirstColumn="0" w:lastRowLastColumn="0"/>
               <w:rPr>
                 <w:sz w:val="24"/>
               </w:rPr>
             </w:pPr>
+            <w:r>
+              <w:rPr>
+                <w:sz w:val="24"/>
+              </w:rPr>
+              <w:t xml:space="preserve">In admin dashboard at users tab added a filter </w:t>
+            </w:r>
+            <w:r>
+              <w:rPr>
+                <w:sz w:val="24"/>
+              </w:rPr>
+              <w:t>to filter the</w:t>
+            </w:r>
+            <w:r>
+              <w:rPr>
+                <w:sz w:val="24"/>
+              </w:rPr>
+              <w:t xml:space="preserve"> users </w:t>
+            </w:r>
+            <w:r>
+              <w:rPr>
+                <w:sz w:val="24"/>
+              </w:rPr>
+              <w:t>by roles</w:t>
+            </w:r>
+            <w:r>
+              <w:rPr>
+                <w:sz w:val="24"/>
+              </w:rPr>
+              <w:t>. At appointments tab added a filter to filter appointments by all, today and upcoming.</w:t>
+            </w:r>
+            <w:r>
+              <w:rPr>
+                <w:sz w:val="24"/>
+              </w:rPr>
+              <w:t xml:space="preserve"> Also </w:t>
+            </w:r>
+            <w:r>
+              <w:rPr>
+                <w:sz w:val="24"/>
+              </w:rPr>
+              <w:t>Updated Admin Analytics tab, Admin Billing Tab, Admin Overview Tab with Real Data</w:t>
+            </w:r>
+          </w:p>
+          <w:p>
+            <w:pPr>
+              <w:pStyle w:val="TableParagraph"/>
+              <w:numPr>
+                <w:ilvl w:val="0"/>
+                <w:numId w:val="20"/>
+              </w:numPr>
+              <w:cnfStyle w:val="000000000000" w:firstRow="0" w:lastRow="0" w:firstColumn="0" w:lastColumn="0" w:oddVBand="0" w:evenVBand="0" w:oddHBand="0" w:evenHBand="0" w:firstRowFirstColumn="0" w:firstRowLastColumn="0" w:lastRowFirstColumn="0" w:lastRowLastColumn="0"/>
+              <w:rPr>
+                <w:sz w:val="24"/>
+              </w:rPr>
+            </w:pPr>
+            <w:r>
+              <w:rPr>
+                <w:sz w:val="24"/>
+              </w:rPr>
+              <w:t>I</w:t>
+            </w:r>
+            <w:bookmarkStart w:id="0" w:name="_GoBack"/>
+            <w:bookmarkEnd w:id="0"/>
+            <w:r>
+              <w:rPr>
+                <w:sz w:val="24"/>
+              </w:rPr>
+              <w:t>n Patient Dashboard, u</w:t>
+            </w:r>
+            <w:r>
+              <w:rPr>
+                <w:sz w:val="24"/>
+              </w:rPr>
+              <w:t>pdated Medical Records</w:t>
+            </w:r>
+            <w:r>
+              <w:rPr>
+                <w:sz w:val="24"/>
+              </w:rPr>
+              <w:t xml:space="preserve"> so patient can view and download his report</w:t>
+            </w:r>
+            <w:r>
+              <w:rPr>
+                <w:sz w:val="24"/>
+              </w:rPr>
+              <w:t xml:space="preserve"> &amp; prescriptions tab</w:t>
+            </w:r>
+            <w:r>
+              <w:rPr>
+                <w:sz w:val="24"/>
+              </w:rPr>
+              <w:t xml:space="preserve"> to show history of prescriptions.</w:t>
+            </w:r>
           </w:p>
           <w:p>
             <w:pPr>
@@ -12059,13 +12260,45 @@
           <w:p>
             <w:pPr>
               <w:pStyle w:val="TableParagraph"/>
-              <w:spacing w:before="244"/>
-              <w:ind w:left="720"/>
+              <w:numPr>
+                <w:ilvl w:val="0"/>
+                <w:numId w:val="20"/>
+              </w:numPr>
               <w:cnfStyle w:val="000000000000" w:firstRow="0" w:lastRow="0" w:firstColumn="0" w:lastColumn="0" w:oddVBand="0" w:evenVBand="0" w:oddHBand="0" w:evenHBand="0" w:firstRowFirstColumn="0" w:firstRowLastColumn="0" w:lastRowFirstColumn="0" w:lastRowLastColumn="0"/>
               <w:rPr>
                 <w:sz w:val="24"/>
               </w:rPr>
             </w:pPr>
+            <w:r>
+              <w:rPr>
+                <w:sz w:val="24"/>
+              </w:rPr>
+              <w:t xml:space="preserve">Added Notification Functionality. When an appointment is requested by the patient, notification is sent to doctor for doctor for approving the appointment. Doctor’s approval is communicated to patient through </w:t>
+            </w:r>
+            <w:r>
+              <w:rPr>
+                <w:sz w:val="24"/>
+              </w:rPr>
+              <w:t>notifications</w:t>
+            </w:r>
+            <w:r>
+              <w:rPr>
+                <w:sz w:val="24"/>
+              </w:rPr>
+              <w:t xml:space="preserve">. When a receptionist schedules an appointment for a patient notification is sent to doctor to notify of the appointment scheduled. The notifications can be clicked to mark as read in the dashboard panel </w:t>
+            </w:r>
+            <w:r>
+              <w:rPr>
+                <w:sz w:val="24"/>
+              </w:rPr>
+              <w:t>f</w:t>
+            </w:r>
+            <w:r>
+              <w:rPr>
+                <w:sz w:val="24"/>
+              </w:rPr>
+              <w:t>or each user.</w:t>
+            </w:r>
           </w:p>
         </w:tc>
       </w:tr>
@@ -12148,7 +12381,7 @@
           </mc:Choice>
           <mc:Fallback xmlns:w16sdtfl="http://schemas.microsoft.com/office/word/2024/wordml/sdtformatlock" xmlns:w16sdtdh="http://schemas.microsoft.com/office/word/2020/wordml/sdtdatahash" xmlns:w16du="http://schemas.microsoft.com/office/word/2023/wordml/word16du" xmlns:w16="http://schemas.microsoft.com/office/word/2018/wordml" xmlns:w16cid="http://schemas.microsoft.com/office/word/2016/wordml/cid" xmlns:w16cex="http://schemas.microsoft.com/office/word/2018/wordml/cex" xmlns:oel="http://schemas.microsoft.com/office/2019/extlst" xmlns:am3d="http://schemas.microsoft.com/office/drawing/2017/model3d" xmlns:aink="http://schemas.microsoft.com/office/drawing/2016/ink" xmlns:cx8="http://schemas.microsoft.com/office/drawing/2016/5/14/chartex" xmlns:cx7="http://schemas.microsoft.com/office/drawing/2016/5/13/chartex" xmlns:cx6="http://schemas.microsoft.com/office/drawing/2016/5/12/chartex" xmlns:cx5="http://schemas.microsoft.com/office/drawing/2016/5/11/chartex" xmlns:cx4="http://schemas.microsoft.com/office/drawing/2016/5/10/chartex" xmlns:cx3="http://schemas.microsoft.com/office/drawing/2016/5/9/chartex" xmlns:cx2="http://schemas.microsoft.com/office/drawing/2015/10/21/chartex">
             <w:pict>
-              <v:shape w14:anchorId="722276A0" id="_x0000_s1027" type="#_x0000_t202" style="position:absolute;margin-left:46.4pt;margin-top:148.1pt;width:536.4pt;height:714.2pt;z-index:251661312;visibility:visible;mso-wrap-style:square;mso-wrap-distance-left:0;mso-wrap-distance-top:0;mso-wrap-distance-right:0;mso-wrap-distance-bottom:0;mso-position-horizontal:absolute;mso-position-horizontal-relative:page;mso-position-vertical:absolute;mso-position-vertical-relative:page;v-text-anchor:top" o:gfxdata="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" filled="f" stroked="f">
+              <v:shape w14:anchorId="30363CFD" id="_x0000_s1027" type="#_x0000_t202" style="position:absolute;margin-left:46.4pt;margin-top:148.1pt;width:536.4pt;height:714.2pt;z-index:251661312;visibility:visible;mso-wrap-style:square;mso-wrap-distance-left:0;mso-wrap-distance-top:0;mso-wrap-distance-right:0;mso-wrap-distance-bottom:0;mso-position-horizontal:absolute;mso-position-horizontal-relative:page;mso-position-vertical:absolute;mso-position-vertical-relative:page;v-text-anchor:top" o:gfxdata="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" filled="f" stroked="f">
                 <v:path arrowok="t"/>
                 <v:textbox inset="0,0,0,0">
                   <w:txbxContent>
@@ -12179,6 +12412,118 @@
 <file path=word/numbering.xml><?xml version="1.0" encoding="utf-8"?>
 <w:numbering xmlns:wpc="http://schemas.microsoft.com/office/word/2010/wordprocessingCanvas" xmlns:cx="http://schemas.microsoft.com/office/drawing/2014/chartex" xmlns:cx1="http://schemas.microsoft.com/office/drawing/2015/9/8/chartex" xmlns:mc="http://schemas.openxmlformats.org/markup-compatibility/2006" xmlns:o="urn:schemas-microsoft-com:office:office" xmlns:r="http://schemas.openxmlformats.org/officeDocument/2006/relationships" xmlns:m="http://schemas.openxmlformats.org/officeDocument/2006/math" xmlns:v="urn:schemas-microsoft-com:vml" xmlns:wp14="http://schemas.microsoft.com/office/word/2010/wordprocessingDrawing" xmlns:wp="http://schemas.openxmlformats.org/drawingml/2006/wordprocessingDrawing" xmlns:w10="urn:schemas-microsoft-com:office:word" xmlns:w="http://schemas.openxmlformats.org/wordprocessingml/2006/main" xmlns:w14="http://schemas.microsoft.com/office/word/2010/wordml" xmlns:w15="http://schemas.microsoft.com/office/word/2012/wordml" xmlns:w16se="http://schemas.microsoft.com/office/word/2015/wordml/symex" xmlns:wpg="http://schemas.microsoft.com/office/word/2010/wordprocessingGroup" xmlns:wpi="http://schemas.microsoft.com/office/word/2010/wordprocessingInk" xmlns:wne="http://schemas.microsoft.com/office/word/2006/wordml" xmlns:wps="http://schemas.microsoft.com/office/word/2010/wordprocessingShape" mc:Ignorable="w14 w15 w16se wp14">
   <w:abstractNum w:abstractNumId="0" w15:restartNumberingAfterBreak="0">
+    <w:nsid w:val="0920513E"/>
+    <w:multiLevelType w:val="hybridMultilevel"/>
+    <w:tmpl w:val="C9E04348"/>
+    <w:lvl w:ilvl="0" w:tplc="1CE839C6">
+      <w:numFmt w:val="bullet"/>
+      <w:lvlText w:val="-"/>
+      <w:lvlJc w:val="left"/>
+      <w:pPr>
+        <w:ind w:left="720" w:hanging="360"/>
+      </w:pPr>
+      <w:rPr>
+        <w:rFonts w:ascii="Calibri" w:eastAsia="Calibri" w:hAnsi="Calibri" w:cs="Calibri" w:hint="default"/>
+      </w:rPr>
+    </w:lvl>
+    <w:lvl w:ilvl="1" w:tplc="04090003" w:tentative="1">
+      <w:start w:val="1"/>
+      <w:numFmt w:val="bullet"/>
+      <w:lvlText w:val="o"/>
+      <w:lvlJc w:val="left"/>
+      <w:pPr>
+        <w:ind w:left="1440" w:hanging="360"/>
+      </w:pPr>
+      <w:rPr>
+        <w:rFonts w:ascii="Courier New" w:hAnsi="Courier New" w:cs="Courier New" w:hint="default"/>
+      </w:rPr>
+    </w:lvl>
+    <w:lvl w:ilvl="2" w:tplc="04090005" w:tentative="1">
+      <w:start w:val="1"/>
+      <w:numFmt w:val="bullet"/>
+      <w:lvlText w:val=""/>
+      <w:lvlJc w:val="left"/>
+      <w:pPr>
+        <w:ind w:left="2160" w:hanging="360"/>
+      </w:pPr>
+      <w:rPr>
+        <w:rFonts w:ascii="Wingdings" w:hAnsi="Wingdings" w:hint="default"/>
+      </w:rPr>
+    </w:lvl>
+    <w:lvl w:ilvl="3" w:tplc="04090001" w:tentative="1">
+      <w:start w:val="1"/>
+      <w:numFmt w:val="bullet"/>
+      <w:lvlText w:val=""/>
+      <w:lvlJc w:val="left"/>
+      <w:pPr>
+        <w:ind w:left="2880" w:hanging="360"/>
+      </w:pPr>
+      <w:rPr>
+        <w:rFonts w:ascii="Symbol" w:hAnsi="Symbol" w:hint="default"/>
+      </w:rPr>
+    </w:lvl>
+    <w:lvl w:ilvl="4" w:tplc="04090003" w:tentative="1">
+      <w:start w:val="1"/>
+      <w:numFmt w:val="bullet"/>
+      <w:lvlText w:val="o"/>
+      <w:lvlJc w:val="left"/>
+      <w:pPr>
+        <w:ind w:left="3600" w:hanging="360"/>
+      </w:pPr>
+      <w:rPr>
+        <w:rFonts w:ascii="Courier New" w:hAnsi="Courier New" w:cs="Courier New" w:hint="default"/>
+      </w:rPr>
+    </w:lvl>
+    <w:lvl w:ilvl="5" w:tplc="04090005" w:tentative="1">
+      <w:start w:val="1"/>
+      <w:numFmt w:val="bullet"/>
+      <w:lvlText w:val=""/>
+      <w:lvlJc w:val="left"/>
+      <w:pPr>
+        <w:ind w:left="4320" w:hanging="360"/>
+      </w:pPr>
+      <w:rPr>
+        <w:rFonts w:ascii="Wingdings" w:hAnsi="Wingdings" w:hint="default"/>
+      </w:rPr>
+    </w:lvl>
+    <w:lvl w:ilvl="6" w:tplc="04090001" w:tentative="1">
+      <w:start w:val="1"/>
+      <w:numFmt w:val="bullet"/>
+      <w:lvlText w:val=""/>
+      <w:lvlJc w:val="left"/>
+      <w:pPr>
+        <w:ind w:left="5040" w:hanging="360"/>
+      </w:pPr>
+      <w:rPr>
+        <w:rFonts w:ascii="Symbol" w:hAnsi="Symbol" w:hint="default"/>
+      </w:rPr>
+    </w:lvl>
+    <w:lvl w:ilvl="7" w:tplc="04090003" w:tentative="1">
+      <w:start w:val="1"/>
+      <w:numFmt w:val="bullet"/>
+      <w:lvlText w:val="o"/>
+      <w:lvlJc w:val="left"/>
+      <w:pPr>
+        <w:ind w:left="5760" w:hanging="360"/>
+      </w:pPr>
+      <w:rPr>
+        <w:rFonts w:ascii="Courier New" w:hAnsi="Courier New" w:cs="Courier New" w:hint="default"/>
+      </w:rPr>
+    </w:lvl>
+    <w:lvl w:ilvl="8" w:tplc="04090005" w:tentative="1">
+      <w:start w:val="1"/>
+      <w:numFmt w:val="bullet"/>
+      <w:lvlText w:val=""/>
+      <w:lvlJc w:val="left"/>
+      <w:pPr>
+        <w:ind w:left="6480" w:hanging="360"/>
+      </w:pPr>
+      <w:rPr>
+        <w:rFonts w:ascii="Wingdings" w:hAnsi="Wingdings" w:hint="default"/>
+      </w:rPr>
+    </w:lvl>
+  </w:abstractNum>
+  <w:abstractNum w:abstractNumId="1" w15:restartNumberingAfterBreak="0">
     <w:nsid w:val="0AA0527C"/>
     <w:multiLevelType w:val="hybridMultilevel"/>
     <w:tmpl w:val="42949A92"/>
@@ -12293,7 +12638,7 @@
       </w:rPr>
     </w:lvl>
   </w:abstractNum>
-  <w:abstractNum w:abstractNumId="1" w15:restartNumberingAfterBreak="0">
+  <w:abstractNum w:abstractNumId="2" w15:restartNumberingAfterBreak="0">
     <w:nsid w:val="147C010A"/>
     <w:multiLevelType w:val="hybridMultilevel"/>
     <w:tmpl w:val="0D001372"/>
@@ -12414,7 +12759,7 @@
       </w:rPr>
     </w:lvl>
   </w:abstractNum>
-  <w:abstractNum w:abstractNumId="2" w15:restartNumberingAfterBreak="0">
+  <w:abstractNum w:abstractNumId="3" w15:restartNumberingAfterBreak="0">
     <w:nsid w:val="157309A2"/>
     <w:multiLevelType w:val="hybridMultilevel"/>
     <w:tmpl w:val="8C422F54"/>
@@ -12535,7 +12880,7 @@
       </w:rPr>
     </w:lvl>
   </w:abstractNum>
-  <w:abstractNum w:abstractNumId="3" w15:restartNumberingAfterBreak="0">
+  <w:abstractNum w:abstractNumId="4" w15:restartNumberingAfterBreak="0">
     <w:nsid w:val="18245635"/>
     <w:multiLevelType w:val="hybridMultilevel"/>
     <w:tmpl w:val="149C0676"/>
@@ -12650,7 +12995,7 @@
       </w:rPr>
     </w:lvl>
   </w:abstractNum>
-  <w:abstractNum w:abstractNumId="4" w15:restartNumberingAfterBreak="0">
+  <w:abstractNum w:abstractNumId="5" w15:restartNumberingAfterBreak="0">
     <w:nsid w:val="19767788"/>
     <w:multiLevelType w:val="hybridMultilevel"/>
     <w:tmpl w:val="B85C2B14"/>
@@ -12771,7 +13116,7 @@
       </w:rPr>
     </w:lvl>
   </w:abstractNum>
-  <w:abstractNum w:abstractNumId="5" w15:restartNumberingAfterBreak="0">
+  <w:abstractNum w:abstractNumId="6" w15:restartNumberingAfterBreak="0">
     <w:nsid w:val="19784D45"/>
     <w:multiLevelType w:val="hybridMultilevel"/>
     <w:tmpl w:val="3CD045A4"/>
@@ -12892,7 +13237,7 @@
       </w:rPr>
     </w:lvl>
   </w:abstractNum>
-  <w:abstractNum w:abstractNumId="6" w15:restartNumberingAfterBreak="0">
+  <w:abstractNum w:abstractNumId="7" w15:restartNumberingAfterBreak="0">
     <w:nsid w:val="1A525F7C"/>
     <w:multiLevelType w:val="hybridMultilevel"/>
     <w:tmpl w:val="A52891B2"/>
@@ -13022,7 +13367,7 @@
       </w:rPr>
     </w:lvl>
   </w:abstractNum>
-  <w:abstractNum w:abstractNumId="7" w15:restartNumberingAfterBreak="0">
+  <w:abstractNum w:abstractNumId="8" w15:restartNumberingAfterBreak="0">
     <w:nsid w:val="1E9B5559"/>
     <w:multiLevelType w:val="hybridMultilevel"/>
     <w:tmpl w:val="00AAFC78"/>
@@ -13143,7 +13488,7 @@
       </w:rPr>
     </w:lvl>
   </w:abstractNum>
-  <w:abstractNum w:abstractNumId="8" w15:restartNumberingAfterBreak="0">
+  <w:abstractNum w:abstractNumId="9" w15:restartNumberingAfterBreak="0">
     <w:nsid w:val="36A76FF4"/>
     <w:multiLevelType w:val="hybridMultilevel"/>
     <w:tmpl w:val="726AB3B4"/>
@@ -13264,7 +13609,7 @@
       </w:rPr>
     </w:lvl>
   </w:abstractNum>
-  <w:abstractNum w:abstractNumId="9" w15:restartNumberingAfterBreak="0">
+  <w:abstractNum w:abstractNumId="10" w15:restartNumberingAfterBreak="0">
     <w:nsid w:val="40583A40"/>
     <w:multiLevelType w:val="hybridMultilevel"/>
     <w:tmpl w:val="C90A266E"/>
@@ -13385,7 +13730,7 @@
       </w:rPr>
     </w:lvl>
   </w:abstractNum>
-  <w:abstractNum w:abstractNumId="10" w15:restartNumberingAfterBreak="0">
+  <w:abstractNum w:abstractNumId="11" w15:restartNumberingAfterBreak="0">
     <w:nsid w:val="41924CDD"/>
     <w:multiLevelType w:val="hybridMultilevel"/>
     <w:tmpl w:val="E59AF380"/>
@@ -13515,7 +13860,7 @@
       </w:rPr>
     </w:lvl>
   </w:abstractNum>
-  <w:abstractNum w:abstractNumId="11" w15:restartNumberingAfterBreak="0">
+  <w:abstractNum w:abstractNumId="12" w15:restartNumberingAfterBreak="0">
     <w:nsid w:val="45DE295F"/>
     <w:multiLevelType w:val="hybridMultilevel"/>
     <w:tmpl w:val="D96EE39A"/>
@@ -13636,7 +13981,7 @@
       </w:rPr>
     </w:lvl>
   </w:abstractNum>
-  <w:abstractNum w:abstractNumId="12" w15:restartNumberingAfterBreak="0">
+  <w:abstractNum w:abstractNumId="13" w15:restartNumberingAfterBreak="0">
     <w:nsid w:val="477B0CB2"/>
     <w:multiLevelType w:val="hybridMultilevel"/>
     <w:tmpl w:val="7C0440E4"/>
@@ -13749,7 +14094,7 @@
       </w:rPr>
     </w:lvl>
   </w:abstractNum>
-  <w:abstractNum w:abstractNumId="13" w15:restartNumberingAfterBreak="0">
+  <w:abstractNum w:abstractNumId="14" w15:restartNumberingAfterBreak="0">
     <w:nsid w:val="47832B5E"/>
     <w:multiLevelType w:val="hybridMultilevel"/>
     <w:tmpl w:val="002CEB40"/>
@@ -13870,7 +14215,7 @@
       </w:rPr>
     </w:lvl>
   </w:abstractNum>
-  <w:abstractNum w:abstractNumId="14" w15:restartNumberingAfterBreak="0">
+  <w:abstractNum w:abstractNumId="15" w15:restartNumberingAfterBreak="0">
     <w:nsid w:val="53024D4A"/>
     <w:multiLevelType w:val="hybridMultilevel"/>
     <w:tmpl w:val="90E2B54C"/>
@@ -13985,7 +14330,7 @@
       </w:rPr>
     </w:lvl>
   </w:abstractNum>
-  <w:abstractNum w:abstractNumId="15" w15:restartNumberingAfterBreak="0">
+  <w:abstractNum w:abstractNumId="16" w15:restartNumberingAfterBreak="0">
     <w:nsid w:val="53B34DCD"/>
     <w:multiLevelType w:val="hybridMultilevel"/>
     <w:tmpl w:val="D298B1F8"/>
@@ -14106,7 +14451,119 @@
       </w:rPr>
     </w:lvl>
   </w:abstractNum>
-  <w:abstractNum w:abstractNumId="16" w15:restartNumberingAfterBreak="0">
+  <w:abstractNum w:abstractNumId="17" w15:restartNumberingAfterBreak="0">
+    <w:nsid w:val="57661EB7"/>
+    <w:multiLevelType w:val="hybridMultilevel"/>
+    <w:tmpl w:val="BCA8FCB8"/>
+    <w:lvl w:ilvl="0" w:tplc="63C4F342">
+      <w:numFmt w:val="bullet"/>
+      <w:lvlText w:val="-"/>
+      <w:lvlJc w:val="left"/>
+      <w:pPr>
+        <w:ind w:left="720" w:hanging="360"/>
+      </w:pPr>
+      <w:rPr>
+        <w:rFonts w:ascii="Calibri" w:eastAsia="Calibri" w:hAnsi="Calibri" w:cs="Calibri" w:hint="default"/>
+      </w:rPr>
+    </w:lvl>
+    <w:lvl w:ilvl="1" w:tplc="04090003" w:tentative="1">
+      <w:start w:val="1"/>
+      <w:numFmt w:val="bullet"/>
+      <w:lvlText w:val="o"/>
+      <w:lvlJc w:val="left"/>
+      <w:pPr>
+        <w:ind w:left="1440" w:hanging="360"/>
+      </w:pPr>
+      <w:rPr>
+        <w:rFonts w:ascii="Courier New" w:hAnsi="Courier New" w:cs="Courier New" w:hint="default"/>
+      </w:rPr>
+    </w:lvl>
+    <w:lvl w:ilvl="2" w:tplc="04090005" w:tentative="1">
+      <w:start w:val="1"/>
+      <w:numFmt w:val="bullet"/>
+      <w:lvlText w:val=""/>
+      <w:lvlJc w:val="left"/>
+      <w:pPr>
+        <w:ind w:left="2160" w:hanging="360"/>
+      </w:pPr>
+      <w:rPr>
+        <w:rFonts w:ascii="Wingdings" w:hAnsi="Wingdings" w:hint="default"/>
+      </w:rPr>
+    </w:lvl>
+    <w:lvl w:ilvl="3" w:tplc="04090001" w:tentative="1">
+      <w:start w:val="1"/>
+      <w:numFmt w:val="bullet"/>
+      <w:lvlText w:val=""/>
+      <w:lvlJc w:val="left"/>
+      <w:pPr>
+        <w:ind w:left="2880" w:hanging="360"/>
+      </w:pPr>
+      <w:rPr>
+        <w:rFonts w:ascii="Symbol" w:hAnsi="Symbol" w:hint="default"/>
+      </w:rPr>
+    </w:lvl>
+    <w:lvl w:ilvl="4" w:tplc="04090003" w:tentative="1">
+      <w:start w:val="1"/>
+      <w:numFmt w:val="bullet"/>
+      <w:lvlText w:val="o"/>
+      <w:lvlJc w:val="left"/>
+      <w:pPr>
+        <w:ind w:left="3600" w:hanging="360"/>
+      </w:pPr>
+      <w:rPr>
+        <w:rFonts w:ascii="Courier New" w:hAnsi="Courier New" w:cs="Courier New" w:hint="default"/>
+      </w:rPr>
+    </w:lvl>
+    <w:lvl w:ilvl="5" w:tplc="04090005" w:tentative="1">
+      <w:start w:val="1"/>
+      <w:numFmt w:val="bullet"/>
+      <w:lvlText w:val=""/>
+      <w:lvlJc w:val="left"/>
+      <w:pPr>
+        <w:ind w:left="4320" w:hanging="360"/>
+      </w:pPr>
+      <w:rPr>
+        <w:rFonts w:ascii="Wingdings" w:hAnsi="Wingdings" w:hint="default"/>
+      </w:rPr>
+    </w:lvl>
+    <w:lvl w:ilvl="6" w:tplc="04090001" w:tentative="1">
+      <w:start w:val="1"/>
+      <w:numFmt w:val="bullet"/>
+      <w:lvlText w:val=""/>
+      <w:lvlJc w:val="left"/>
+      <w:pPr>
+        <w:ind w:left="5040" w:hanging="360"/>
+      </w:pPr>
+      <w:rPr>
+        <w:rFonts w:ascii="Symbol" w:hAnsi="Symbol" w:hint="default"/>
+      </w:rPr>
+    </w:lvl>
+    <w:lvl w:ilvl="7" w:tplc="04090003" w:tentative="1">
+      <w:start w:val="1"/>
+      <w:numFmt w:val="bullet"/>
+      <w:lvlText w:val="o"/>
+      <w:lvlJc w:val="left"/>
+      <w:pPr>
+        <w:ind w:left="5760" w:hanging="360"/>
+      </w:pPr>
+      <w:rPr>
+        <w:rFonts w:ascii="Courier New" w:hAnsi="Courier New" w:cs="Courier New" w:hint="default"/>
+      </w:rPr>
+    </w:lvl>
+    <w:lvl w:ilvl="8" w:tplc="04090005" w:tentative="1">
+      <w:start w:val="1"/>
+      <w:numFmt w:val="bullet"/>
+      <w:lvlText w:val=""/>
+      <w:lvlJc w:val="left"/>
+      <w:pPr>
+        <w:ind w:left="6480" w:hanging="360"/>
+      </w:pPr>
+      <w:rPr>
+        <w:rFonts w:ascii="Wingdings" w:hAnsi="Wingdings" w:hint="default"/>
+      </w:rPr>
+    </w:lvl>
+  </w:abstractNum>
+  <w:abstractNum w:abstractNumId="18" w15:restartNumberingAfterBreak="0">
     <w:nsid w:val="5BE224CC"/>
     <w:multiLevelType w:val="hybridMultilevel"/>
     <w:tmpl w:val="DA266992"/>
@@ -14227,7 +14684,119 @@
       </w:rPr>
     </w:lvl>
   </w:abstractNum>
-  <w:abstractNum w:abstractNumId="17" w15:restartNumberingAfterBreak="0">
+  <w:abstractNum w:abstractNumId="19" w15:restartNumberingAfterBreak="0">
+    <w:nsid w:val="5C2E1F7B"/>
+    <w:multiLevelType w:val="hybridMultilevel"/>
+    <w:tmpl w:val="179C28D6"/>
+    <w:lvl w:ilvl="0" w:tplc="7B828B80">
+      <w:numFmt w:val="bullet"/>
+      <w:lvlText w:val="-"/>
+      <w:lvlJc w:val="left"/>
+      <w:pPr>
+        <w:ind w:left="1080" w:hanging="360"/>
+      </w:pPr>
+      <w:rPr>
+        <w:rFonts w:ascii="Calibri" w:eastAsia="Calibri" w:hAnsi="Calibri" w:cs="Calibri" w:hint="default"/>
+      </w:rPr>
+    </w:lvl>
+    <w:lvl w:ilvl="1" w:tplc="04090003" w:tentative="1">
+      <w:start w:val="1"/>
+      <w:numFmt w:val="bullet"/>
+      <w:lvlText w:val="o"/>
+      <w:lvlJc w:val="left"/>
+      <w:pPr>
+        <w:ind w:left="1800" w:hanging="360"/>
+      </w:pPr>
+      <w:rPr>
+        <w:rFonts w:ascii="Courier New" w:hAnsi="Courier New" w:cs="Courier New" w:hint="default"/>
+      </w:rPr>
+    </w:lvl>
+    <w:lvl w:ilvl="2" w:tplc="04090005" w:tentative="1">
+      <w:start w:val="1"/>
+      <w:numFmt w:val="bullet"/>
+      <w:lvlText w:val=""/>
+      <w:lvlJc w:val="left"/>
+      <w:pPr>
+        <w:ind w:left="2520" w:hanging="360"/>
+      </w:pPr>
+      <w:rPr>
+        <w:rFonts w:ascii="Wingdings" w:hAnsi="Wingdings" w:hint="default"/>
+      </w:rPr>
+    </w:lvl>
+    <w:lvl w:ilvl="3" w:tplc="04090001" w:tentative="1">
+      <w:start w:val="1"/>
+      <w:numFmt w:val="bullet"/>
+      <w:lvlText w:val=""/>
+      <w:lvlJc w:val="left"/>
+      <w:pPr>
+        <w:ind w:left="3240" w:hanging="360"/>
+      </w:pPr>
+      <w:rPr>
+        <w:rFonts w:ascii="Symbol" w:hAnsi="Symbol" w:hint="default"/>
+      </w:rPr>
+    </w:lvl>
+    <w:lvl w:ilvl="4" w:tplc="04090003" w:tentative="1">
+      <w:start w:val="1"/>
+      <w:numFmt w:val="bullet"/>
+      <w:lvlText w:val="o"/>
+      <w:lvlJc w:val="left"/>
+      <w:pPr>
+        <w:ind w:left="3960" w:hanging="360"/>
+      </w:pPr>
+      <w:rPr>
+        <w:rFonts w:ascii="Courier New" w:hAnsi="Courier New" w:cs="Courier New" w:hint="default"/>
+      </w:rPr>
+    </w:lvl>
+    <w:lvl w:ilvl="5" w:tplc="04090005" w:tentative="1">
+      <w:start w:val="1"/>
+      <w:numFmt w:val="bullet"/>
+      <w:lvlText w:val=""/>
+      <w:lvlJc w:val="left"/>
+      <w:pPr>
+        <w:ind w:left="4680" w:hanging="360"/>
+      </w:pPr>
+      <w:rPr>
+        <w:rFonts w:ascii="Wingdings" w:hAnsi="Wingdings" w:hint="default"/>
+      </w:rPr>
+    </w:lvl>
+    <w:lvl w:ilvl="6" w:tplc="04090001" w:tentative="1">
+      <w:start w:val="1"/>
+      <w:numFmt w:val="bullet"/>
+      <w:lvlText w:val=""/>
+      <w:lvlJc w:val="left"/>
+      <w:pPr>
+        <w:ind w:left="5400" w:hanging="360"/>
+      </w:pPr>
+      <w:rPr>
+        <w:rFonts w:ascii="Symbol" w:hAnsi="Symbol" w:hint="default"/>
+      </w:rPr>
+    </w:lvl>
+    <w:lvl w:ilvl="7" w:tplc="04090003" w:tentative="1">
+      <w:start w:val="1"/>
+      <w:numFmt w:val="bullet"/>
+      <w:lvlText w:val="o"/>
+      <w:lvlJc w:val="left"/>
+      <w:pPr>
+        <w:ind w:left="6120" w:hanging="360"/>
+      </w:pPr>
+      <w:rPr>
+        <w:rFonts w:ascii="Courier New" w:hAnsi="Courier New" w:cs="Courier New" w:hint="default"/>
+      </w:rPr>
+    </w:lvl>
+    <w:lvl w:ilvl="8" w:tplc="04090005" w:tentative="1">
+      <w:start w:val="1"/>
+      <w:numFmt w:val="bullet"/>
+      <w:lvlText w:val=""/>
+      <w:lvlJc w:val="left"/>
+      <w:pPr>
+        <w:ind w:left="6840" w:hanging="360"/>
+      </w:pPr>
+      <w:rPr>
+        <w:rFonts w:ascii="Wingdings" w:hAnsi="Wingdings" w:hint="default"/>
+      </w:rPr>
+    </w:lvl>
+  </w:abstractNum>
+  <w:abstractNum w:abstractNumId="20" w15:restartNumberingAfterBreak="0">
     <w:nsid w:val="6A2567D1"/>
     <w:multiLevelType w:val="hybridMultilevel"/>
     <w:tmpl w:val="0A940ABA"/>
@@ -14340,7 +14909,120 @@
       </w:rPr>
     </w:lvl>
   </w:abstractNum>
-  <w:abstractNum w:abstractNumId="18" w15:restartNumberingAfterBreak="0">
+  <w:abstractNum w:abstractNumId="21" w15:restartNumberingAfterBreak="0">
+    <w:nsid w:val="6EE9341A"/>
+    <w:multiLevelType w:val="hybridMultilevel"/>
+    <w:tmpl w:val="C8A87A30"/>
+    <w:lvl w:ilvl="0" w:tplc="04090001">
+      <w:start w:val="1"/>
+      <w:numFmt w:val="bullet"/>
+      <w:lvlText w:val=""/>
+      <w:lvlJc w:val="left"/>
+      <w:pPr>
+        <w:ind w:left="720" w:hanging="360"/>
+      </w:pPr>
+      <w:rPr>
+        <w:rFonts w:ascii="Symbol" w:hAnsi="Symbol" w:hint="default"/>
+      </w:rPr>
+    </w:lvl>
+    <w:lvl w:ilvl="1" w:tplc="04090003" w:tentative="1">
+      <w:start w:val="1"/>
+      <w:numFmt w:val="bullet"/>
+      <w:lvlText w:val="o"/>
+      <w:lvlJc w:val="left"/>
+      <w:pPr>
+        <w:ind w:left="1440" w:hanging="360"/>
+      </w:pPr>
+      <w:rPr>
+        <w:rFonts w:ascii="Courier New" w:hAnsi="Courier New" w:cs="Courier New" w:hint="default"/>
+      </w:rPr>
+    </w:lvl>
+    <w:lvl w:ilvl="2" w:tplc="04090005" w:tentative="1">
+      <w:start w:val="1"/>
+      <w:numFmt w:val="bullet"/>
+      <w:lvlText w:val=""/>
+      <w:lvlJc w:val="left"/>
+      <w:pPr>
+        <w:ind w:left="2160" w:hanging="360"/>
+      </w:pPr>
+      <w:rPr>
+        <w:rFonts w:ascii="Wingdings" w:hAnsi="Wingdings" w:hint="default"/>
+      </w:rPr>
+    </w:lvl>
+    <w:lvl w:ilvl="3" w:tplc="04090001" w:tentative="1">
+      <w:start w:val="1"/>
+      <w:numFmt w:val="bullet"/>
+      <w:lvlText w:val=""/>
+      <w:lvlJc w:val="left"/>
+      <w:pPr>
+        <w:ind w:left="2880" w:hanging="360"/>
+      </w:pPr>
+      <w:rPr>
+        <w:rFonts w:ascii="Symbol" w:hAnsi="Symbol" w:hint="default"/>
+      </w:rPr>
+    </w:lvl>
+    <w:lvl w:ilvl="4" w:tplc="04090003" w:tentative="1">
+      <w:start w:val="1"/>
+      <w:numFmt w:val="bullet"/>
+      <w:lvlText w:val="o"/>
+      <w:lvlJc w:val="left"/>
+      <w:pPr>
+        <w:ind w:left="3600" w:hanging="360"/>
+      </w:pPr>
+      <w:rPr>
+        <w:rFonts w:ascii="Courier New" w:hAnsi="Courier New" w:cs="Courier New" w:hint="default"/>
+      </w:rPr>
+    </w:lvl>
+    <w:lvl w:ilvl="5" w:tplc="04090005" w:tentative="1">
+      <w:start w:val="1"/>
+      <w:numFmt w:val="bullet"/>
+      <w:lvlText w:val=""/>
+      <w:lvlJc w:val="left"/>
+      <w:pPr>
+        <w:ind w:left="4320" w:hanging="360"/>
+      </w:pPr>
+      <w:rPr>
+        <w:rFonts w:ascii="Wingdings" w:hAnsi="Wingdings" w:hint="default"/>
+      </w:rPr>
+    </w:lvl>
+    <w:lvl w:ilvl="6" w:tplc="04090001" w:tentative="1">
+      <w:start w:val="1"/>
+      <w:numFmt w:val="bullet"/>
+      <w:lvlText w:val=""/>
+      <w:lvlJc w:val="left"/>
+      <w:pPr>
+        <w:ind w:left="5040" w:hanging="360"/>
+      </w:pPr>
+      <w:rPr>
+        <w:rFonts w:ascii="Symbol" w:hAnsi="Symbol" w:hint="default"/>
+      </w:rPr>
+    </w:lvl>
+    <w:lvl w:ilvl="7" w:tplc="04090003" w:tentative="1">
+      <w:start w:val="1"/>
+      <w:numFmt w:val="bullet"/>
+      <w:lvlText w:val="o"/>
+      <w:lvlJc w:val="left"/>
+      <w:pPr>
+        <w:ind w:left="5760" w:hanging="360"/>
+      </w:pPr>
+      <w:rPr>
+        <w:rFonts w:ascii="Courier New" w:hAnsi="Courier New" w:cs="Courier New" w:hint="default"/>
+      </w:rPr>
+    </w:lvl>
+    <w:lvl w:ilvl="8" w:tplc="04090005" w:tentative="1">
+      <w:start w:val="1"/>
+      <w:numFmt w:val="bullet"/>
+      <w:lvlText w:val=""/>
+      <w:lvlJc w:val="left"/>
+      <w:pPr>
+        <w:ind w:left="6480" w:hanging="360"/>
+      </w:pPr>
+      <w:rPr>
+        <w:rFonts w:ascii="Wingdings" w:hAnsi="Wingdings" w:hint="default"/>
+      </w:rPr>
+    </w:lvl>
+  </w:abstractNum>
+  <w:abstractNum w:abstractNumId="22" w15:restartNumberingAfterBreak="0">
     <w:nsid w:val="78912B40"/>
     <w:multiLevelType w:val="hybridMultilevel"/>
     <w:tmpl w:val="EC123714"/>
@@ -14462,61 +15144,73 @@
     </w:lvl>
   </w:abstractNum>
   <w:num w:numId="1">
-    <w:abstractNumId w:val="0"/>
+    <w:abstractNumId w:val="1"/>
   </w:num>
   <w:num w:numId="2">
+    <w:abstractNumId w:val="15"/>
+  </w:num>
+  <w:num w:numId="3">
+    <w:abstractNumId w:val="9"/>
+  </w:num>
+  <w:num w:numId="4">
+    <w:abstractNumId w:val="12"/>
+  </w:num>
+  <w:num w:numId="5">
+    <w:abstractNumId w:val="16"/>
+  </w:num>
+  <w:num w:numId="6">
+    <w:abstractNumId w:val="3"/>
+  </w:num>
+  <w:num w:numId="7">
+    <w:abstractNumId w:val="8"/>
+  </w:num>
+  <w:num w:numId="8">
+    <w:abstractNumId w:val="4"/>
+  </w:num>
+  <w:num w:numId="9">
+    <w:abstractNumId w:val="10"/>
+  </w:num>
+  <w:num w:numId="10">
+    <w:abstractNumId w:val="11"/>
+  </w:num>
+  <w:num w:numId="11">
+    <w:abstractNumId w:val="7"/>
+  </w:num>
+  <w:num w:numId="12">
+    <w:abstractNumId w:val="18"/>
+  </w:num>
+  <w:num w:numId="13">
+    <w:abstractNumId w:val="22"/>
+  </w:num>
+  <w:num w:numId="14">
+    <w:abstractNumId w:val="6"/>
+  </w:num>
+  <w:num w:numId="15">
+    <w:abstractNumId w:val="5"/>
+  </w:num>
+  <w:num w:numId="16">
+    <w:abstractNumId w:val="2"/>
+  </w:num>
+  <w:num w:numId="17">
     <w:abstractNumId w:val="14"/>
   </w:num>
-  <w:num w:numId="3">
-    <w:abstractNumId w:val="8"/>
+  <w:num w:numId="18">
+    <w:abstractNumId w:val="20"/>
   </w:num>
-  <w:num w:numId="4">
-    <w:abstractNumId w:val="11"/>
-  </w:num>
-  <w:num w:numId="5">
-    <w:abstractNumId w:val="15"/>
-  </w:num>
-  <w:num w:numId="6">
-    <w:abstractNumId w:val="2"/>
-  </w:num>
-  <w:num w:numId="7">
-    <w:abstractNumId w:val="7"/>
-  </w:num>
-  <w:num w:numId="8">
-    <w:abstractNumId w:val="3"/>
-  </w:num>
-  <w:num w:numId="9">
-    <w:abstractNumId w:val="9"/>
-  </w:num>
-  <w:num w:numId="10">
-    <w:abstractNumId w:val="10"/>
-  </w:num>
-  <w:num w:numId="11">
-    <w:abstractNumId w:val="6"/>
-  </w:num>
-  <w:num w:numId="12">
-    <w:abstractNumId w:val="16"/>
-  </w:num>
-  <w:num w:numId="13">
-    <w:abstractNumId w:val="18"/>
-  </w:num>
-  <w:num w:numId="14">
-    <w:abstractNumId w:val="5"/>
-  </w:num>
-  <w:num w:numId="15">
-    <w:abstractNumId w:val="4"/>
-  </w:num>
-  <w:num w:numId="16">
-    <w:abstractNumId w:val="1"/>
-  </w:num>
-  <w:num w:numId="17">
+  <w:num w:numId="19">
     <w:abstractNumId w:val="13"/>
   </w:num>
-  <w:num w:numId="18">
+  <w:num w:numId="20">
+    <w:abstractNumId w:val="21"/>
+  </w:num>
+  <w:num w:numId="21">
+    <w:abstractNumId w:val="19"/>
+  </w:num>
+  <w:num w:numId="22">
     <w:abstractNumId w:val="17"/>
   </w:num>
-  <w:num w:numId="19">
-    <w:abstractNumId w:val="12"/>
+  <w:num w:numId="23">
+    <w:abstractNumId w:val="0"/>
   </w:num>
 </w:numbering>
 </file>
@@ -15452,7 +16146,7 @@
 </file>
 
 <file path=customXml/itemProps1.xml><?xml version="1.0" encoding="utf-8"?>
-<ds:datastoreItem xmlns:ds="http://schemas.openxmlformats.org/officeDocument/2006/customXml" ds:itemID="{3F91DE72-D2E5-483B-97A1-A76C06EA9D29}">
+<ds:datastoreItem xmlns:ds="http://schemas.openxmlformats.org/officeDocument/2006/customXml" ds:itemID="{F05D9877-388B-4267-94E0-CCA4614C3976}">
   <ds:schemaRefs>
     <ds:schemaRef ds:uri="http://schemas.openxmlformats.org/officeDocument/2006/bibliography"/>
   </ds:schemaRefs>

</xml_diff>